<commit_message>
added Ethan Rayner contribution
</commit_message>
<xml_diff>
--- a/peer_assessment.docx
+++ b/peer_assessment.docx
@@ -852,166 +852,6 @@
     </w:p>
     <w:p>
       <w:pPr>
-        <w:rPr>
-          <w:rFonts w:ascii="Times New Roman" w:hAnsi="Times New Roman" w:cs="Times New Roman"/>
-          <w:sz w:val="44"/>
-          <w:szCs w:val="44"/>
-          <w:lang w:val="en-US"/>
-        </w:rPr>
-      </w:pPr>
-    </w:p>
-    <w:p>
-      <w:pPr>
-        <w:rPr>
-          <w:rFonts w:ascii="Times New Roman" w:hAnsi="Times New Roman" w:cs="Times New Roman"/>
-          <w:sz w:val="44"/>
-          <w:szCs w:val="44"/>
-          <w:lang w:val="en-US"/>
-        </w:rPr>
-      </w:pPr>
-    </w:p>
-    <w:p>
-      <w:pPr>
-        <w:rPr>
-          <w:rFonts w:ascii="Times New Roman" w:hAnsi="Times New Roman" w:cs="Times New Roman"/>
-          <w:sz w:val="44"/>
-          <w:szCs w:val="44"/>
-          <w:lang w:val="en-US"/>
-        </w:rPr>
-      </w:pPr>
-    </w:p>
-    <w:p>
-      <w:pPr>
-        <w:rPr>
-          <w:rFonts w:ascii="Times New Roman" w:hAnsi="Times New Roman" w:cs="Times New Roman"/>
-          <w:sz w:val="44"/>
-          <w:szCs w:val="44"/>
-          <w:lang w:val="en-US"/>
-        </w:rPr>
-      </w:pPr>
-    </w:p>
-    <w:p>
-      <w:pPr>
-        <w:rPr>
-          <w:rFonts w:ascii="Times New Roman" w:hAnsi="Times New Roman" w:cs="Times New Roman"/>
-          <w:sz w:val="44"/>
-          <w:szCs w:val="44"/>
-          <w:lang w:val="en-US"/>
-        </w:rPr>
-      </w:pPr>
-    </w:p>
-    <w:p>
-      <w:pPr>
-        <w:rPr>
-          <w:rFonts w:ascii="Times New Roman" w:hAnsi="Times New Roman" w:cs="Times New Roman"/>
-          <w:sz w:val="44"/>
-          <w:szCs w:val="44"/>
-          <w:lang w:val="en-US"/>
-        </w:rPr>
-      </w:pPr>
-    </w:p>
-    <w:p>
-      <w:pPr>
-        <w:rPr>
-          <w:rFonts w:ascii="Times New Roman" w:hAnsi="Times New Roman" w:cs="Times New Roman"/>
-          <w:sz w:val="44"/>
-          <w:szCs w:val="44"/>
-          <w:lang w:val="en-US"/>
-        </w:rPr>
-      </w:pPr>
-    </w:p>
-    <w:p>
-      <w:pPr>
-        <w:rPr>
-          <w:rFonts w:ascii="Times New Roman" w:hAnsi="Times New Roman" w:cs="Times New Roman"/>
-          <w:sz w:val="44"/>
-          <w:szCs w:val="44"/>
-          <w:lang w:val="en-US"/>
-        </w:rPr>
-      </w:pPr>
-    </w:p>
-    <w:p>
-      <w:pPr>
-        <w:rPr>
-          <w:rFonts w:ascii="Times New Roman" w:hAnsi="Times New Roman" w:cs="Times New Roman"/>
-          <w:sz w:val="44"/>
-          <w:szCs w:val="44"/>
-          <w:lang w:val="en-US"/>
-        </w:rPr>
-      </w:pPr>
-    </w:p>
-    <w:p>
-      <w:pPr>
-        <w:rPr>
-          <w:rFonts w:ascii="Times New Roman" w:hAnsi="Times New Roman" w:cs="Times New Roman"/>
-          <w:sz w:val="44"/>
-          <w:szCs w:val="44"/>
-          <w:lang w:val="en-US"/>
-        </w:rPr>
-      </w:pPr>
-    </w:p>
-    <w:p>
-      <w:pPr>
-        <w:rPr>
-          <w:rFonts w:ascii="Times New Roman" w:hAnsi="Times New Roman" w:cs="Times New Roman"/>
-          <w:sz w:val="44"/>
-          <w:szCs w:val="44"/>
-          <w:lang w:val="en-US"/>
-        </w:rPr>
-      </w:pPr>
-    </w:p>
-    <w:p>
-      <w:pPr>
-        <w:rPr>
-          <w:rFonts w:ascii="Times New Roman" w:hAnsi="Times New Roman" w:cs="Times New Roman"/>
-          <w:sz w:val="44"/>
-          <w:szCs w:val="44"/>
-          <w:lang w:val="en-US"/>
-        </w:rPr>
-      </w:pPr>
-    </w:p>
-    <w:p>
-      <w:pPr>
-        <w:rPr>
-          <w:rFonts w:ascii="Times New Roman" w:hAnsi="Times New Roman" w:cs="Times New Roman"/>
-          <w:sz w:val="44"/>
-          <w:szCs w:val="44"/>
-          <w:lang w:val="en-US"/>
-        </w:rPr>
-      </w:pPr>
-    </w:p>
-    <w:p>
-      <w:pPr>
-        <w:rPr>
-          <w:rFonts w:ascii="Times New Roman" w:hAnsi="Times New Roman" w:cs="Times New Roman"/>
-          <w:sz w:val="44"/>
-          <w:szCs w:val="44"/>
-          <w:lang w:val="en-US"/>
-        </w:rPr>
-      </w:pPr>
-    </w:p>
-    <w:p>
-      <w:pPr>
-        <w:rPr>
-          <w:rFonts w:ascii="Times New Roman" w:hAnsi="Times New Roman" w:cs="Times New Roman"/>
-          <w:sz w:val="44"/>
-          <w:szCs w:val="44"/>
-          <w:lang w:val="en-US"/>
-        </w:rPr>
-      </w:pPr>
-    </w:p>
-    <w:p>
-      <w:pPr>
-        <w:rPr>
-          <w:rFonts w:ascii="Times New Roman" w:hAnsi="Times New Roman" w:cs="Times New Roman"/>
-          <w:sz w:val="44"/>
-          <w:szCs w:val="44"/>
-          <w:lang w:val="en-US"/>
-        </w:rPr>
-      </w:pPr>
-    </w:p>
-    <w:p>
-      <w:pPr>
         <w:pStyle w:val="Heading1"/>
         <w:shd w:val="clear" w:color="auto" w:fill="C9C9C9" w:themeFill="accent3" w:themeFillTint="99"/>
         <w:rPr>
@@ -1034,32 +874,7 @@
           <w:szCs w:val="52"/>
           <w:lang w:val="en-US"/>
         </w:rPr>
-        <w:lastRenderedPageBreak/>
-        <w:t xml:space="preserve">Member </w:t>
-      </w:r>
-      <w:r>
-        <w:rPr>
-          <w:rFonts w:ascii="Times New Roman" w:hAnsi="Times New Roman" w:cs="Times New Roman"/>
-          <w:b/>
-          <w:bCs/>
-          <w:color w:val="auto"/>
-          <w:sz w:val="52"/>
-          <w:szCs w:val="52"/>
-          <w:lang w:val="en-US"/>
-        </w:rPr>
-        <w:t>2</w:t>
-      </w:r>
-      <w:r>
-        <w:rPr>
-          <w:rFonts w:ascii="Times New Roman" w:hAnsi="Times New Roman" w:cs="Times New Roman"/>
-          <w:b/>
-          <w:bCs/>
-          <w:color w:val="auto"/>
-          <w:sz w:val="52"/>
-          <w:szCs w:val="52"/>
-          <w:lang w:val="en-US"/>
-        </w:rPr>
-        <w:t>:</w:t>
+        <w:t>Member 1:</w:t>
       </w:r>
       <w:r>
         <w:rPr>
@@ -1084,7 +899,7 @@
           <w:u w:val="single"/>
           <w:lang w:val="en-US"/>
         </w:rPr>
-        <w:t>Weixi Guan</w:t>
+        <w:t>Ethan</w:t>
       </w:r>
     </w:p>
     <w:p>
@@ -1132,16 +947,151 @@
           <w:szCs w:val="44"/>
           <w:lang w:val="en-US"/>
         </w:rPr>
-        <w:t xml:space="preserve">Main Page </w:t>
-      </w:r>
-      <w:r>
-        <w:rPr>
-          <w:rFonts w:ascii="Times New Roman" w:hAnsi="Times New Roman" w:cs="Times New Roman"/>
-          <w:sz w:val="44"/>
-          <w:szCs w:val="44"/>
-          <w:lang w:val="en-US"/>
-        </w:rPr>
-        <w:t>Wireframe</w:t>
+        <w:t>Wireframes</w:t>
+      </w:r>
+    </w:p>
+    <w:p>
+      <w:pPr>
+        <w:pStyle w:val="ListParagraph"/>
+        <w:numPr>
+          <w:ilvl w:val="2"/>
+          <w:numId w:val="2"/>
+        </w:numPr>
+        <w:rPr>
+          <w:rFonts w:ascii="Times New Roman" w:hAnsi="Times New Roman" w:cs="Times New Roman"/>
+          <w:sz w:val="44"/>
+          <w:szCs w:val="44"/>
+          <w:lang w:val="en-US"/>
+        </w:rPr>
+      </w:pPr>
+      <w:r>
+        <w:rPr>
+          <w:rFonts w:ascii="Times New Roman" w:hAnsi="Times New Roman" w:cs="Times New Roman"/>
+          <w:sz w:val="44"/>
+          <w:szCs w:val="44"/>
+          <w:lang w:val="en-US"/>
+        </w:rPr>
+        <w:t>View Patients</w:t>
+      </w:r>
+    </w:p>
+    <w:p>
+      <w:pPr>
+        <w:pStyle w:val="ListParagraph"/>
+        <w:numPr>
+          <w:ilvl w:val="2"/>
+          <w:numId w:val="2"/>
+        </w:numPr>
+        <w:rPr>
+          <w:rFonts w:ascii="Times New Roman" w:hAnsi="Times New Roman" w:cs="Times New Roman"/>
+          <w:sz w:val="44"/>
+          <w:szCs w:val="44"/>
+          <w:lang w:val="en-US"/>
+        </w:rPr>
+      </w:pPr>
+      <w:r>
+        <w:rPr>
+          <w:rFonts w:ascii="Times New Roman" w:hAnsi="Times New Roman" w:cs="Times New Roman"/>
+          <w:sz w:val="44"/>
+          <w:szCs w:val="44"/>
+          <w:lang w:val="en-US"/>
+        </w:rPr>
+        <w:t>Change Availability</w:t>
+      </w:r>
+    </w:p>
+    <w:p>
+      <w:pPr>
+        <w:pStyle w:val="ListParagraph"/>
+        <w:numPr>
+          <w:ilvl w:val="2"/>
+          <w:numId w:val="2"/>
+        </w:numPr>
+        <w:rPr>
+          <w:rFonts w:ascii="Times New Roman" w:hAnsi="Times New Roman" w:cs="Times New Roman"/>
+          <w:sz w:val="44"/>
+          <w:szCs w:val="44"/>
+          <w:lang w:val="en-US"/>
+        </w:rPr>
+      </w:pPr>
+      <w:r>
+        <w:rPr>
+          <w:rFonts w:ascii="Times New Roman" w:hAnsi="Times New Roman" w:cs="Times New Roman"/>
+          <w:sz w:val="44"/>
+          <w:szCs w:val="44"/>
+          <w:lang w:val="en-US"/>
+        </w:rPr>
+        <w:t>View Patient Information (Patient View)</w:t>
+      </w:r>
+    </w:p>
+    <w:p>
+      <w:pPr>
+        <w:pStyle w:val="ListParagraph"/>
+        <w:numPr>
+          <w:ilvl w:val="2"/>
+          <w:numId w:val="2"/>
+        </w:numPr>
+        <w:rPr>
+          <w:rFonts w:ascii="Times New Roman" w:hAnsi="Times New Roman" w:cs="Times New Roman"/>
+          <w:sz w:val="44"/>
+          <w:szCs w:val="44"/>
+          <w:lang w:val="en-US"/>
+        </w:rPr>
+      </w:pPr>
+      <w:r>
+        <w:rPr>
+          <w:rFonts w:ascii="Times New Roman" w:hAnsi="Times New Roman" w:cs="Times New Roman"/>
+          <w:sz w:val="44"/>
+          <w:szCs w:val="44"/>
+          <w:lang w:val="en-US"/>
+        </w:rPr>
+        <w:t>View/Edit Patient Health Info (Doctor View)</w:t>
+      </w:r>
+    </w:p>
+    <w:p>
+      <w:pPr>
+        <w:pStyle w:val="ListParagraph"/>
+        <w:numPr>
+          <w:ilvl w:val="2"/>
+          <w:numId w:val="2"/>
+        </w:numPr>
+        <w:rPr>
+          <w:rFonts w:ascii="Times New Roman" w:hAnsi="Times New Roman" w:cs="Times New Roman"/>
+          <w:sz w:val="44"/>
+          <w:szCs w:val="44"/>
+          <w:lang w:val="en-US"/>
+        </w:rPr>
+      </w:pPr>
+      <w:r>
+        <w:rPr>
+          <w:rFonts w:ascii="Times New Roman" w:hAnsi="Times New Roman" w:cs="Times New Roman"/>
+          <w:sz w:val="44"/>
+          <w:szCs w:val="44"/>
+          <w:lang w:val="en-US"/>
+        </w:rPr>
+        <w:t>View Appointments</w:t>
+      </w:r>
+    </w:p>
+    <w:p>
+      <w:pPr>
+        <w:pStyle w:val="ListParagraph"/>
+        <w:numPr>
+          <w:ilvl w:val="2"/>
+          <w:numId w:val="2"/>
+        </w:numPr>
+        <w:rPr>
+          <w:rFonts w:ascii="Times New Roman" w:hAnsi="Times New Roman" w:cs="Times New Roman"/>
+          <w:sz w:val="44"/>
+          <w:szCs w:val="44"/>
+          <w:lang w:val="en-US"/>
+        </w:rPr>
+      </w:pPr>
+      <w:r>
+        <w:rPr>
+          <w:rFonts w:ascii="Times New Roman" w:hAnsi="Times New Roman" w:cs="Times New Roman"/>
+          <w:sz w:val="44"/>
+          <w:szCs w:val="44"/>
+          <w:lang w:val="en-US"/>
+        </w:rPr>
+        <w:t>Schedule an Appointment</w:t>
       </w:r>
     </w:p>
     <w:p>
@@ -1165,25 +1115,31 @@
           <w:szCs w:val="44"/>
           <w:lang w:val="en-US"/>
         </w:rPr>
-        <w:t xml:space="preserve">Sign Up </w:t>
-      </w:r>
-      <w:r>
-        <w:rPr>
-          <w:rFonts w:ascii="Times New Roman" w:hAnsi="Times New Roman" w:cs="Times New Roman"/>
-          <w:sz w:val="44"/>
-          <w:szCs w:val="44"/>
-          <w:lang w:val="en-US"/>
-        </w:rPr>
-        <w:t xml:space="preserve">Page </w:t>
-      </w:r>
-      <w:r>
-        <w:rPr>
-          <w:rFonts w:ascii="Times New Roman" w:hAnsi="Times New Roman" w:cs="Times New Roman"/>
-          <w:sz w:val="44"/>
-          <w:szCs w:val="44"/>
-          <w:lang w:val="en-US"/>
-        </w:rPr>
-        <w:t>Wireframe</w:t>
+        <w:t>User Stories</w:t>
+      </w:r>
+    </w:p>
+    <w:p>
+      <w:pPr>
+        <w:pStyle w:val="ListParagraph"/>
+        <w:numPr>
+          <w:ilvl w:val="2"/>
+          <w:numId w:val="2"/>
+        </w:numPr>
+        <w:rPr>
+          <w:rFonts w:ascii="Times New Roman" w:hAnsi="Times New Roman" w:cs="Times New Roman"/>
+          <w:sz w:val="44"/>
+          <w:szCs w:val="44"/>
+          <w:lang w:val="en-US"/>
+        </w:rPr>
+      </w:pPr>
+      <w:r>
+        <w:rPr>
+          <w:rFonts w:ascii="Times New Roman" w:hAnsi="Times New Roman" w:cs="Times New Roman"/>
+          <w:sz w:val="44"/>
+          <w:szCs w:val="44"/>
+          <w:lang w:val="en-US"/>
+        </w:rPr>
+        <w:t>Stories 3, 4, 11</w:t>
       </w:r>
     </w:p>
     <w:p>
@@ -1207,32 +1163,14 @@
           <w:szCs w:val="44"/>
           <w:lang w:val="en-US"/>
         </w:rPr>
-        <w:t>Log In</w:t>
-      </w:r>
-      <w:r>
-        <w:rPr>
-          <w:rFonts w:ascii="Times New Roman" w:hAnsi="Times New Roman" w:cs="Times New Roman"/>
-          <w:sz w:val="44"/>
-          <w:szCs w:val="44"/>
-          <w:lang w:val="en-US"/>
-        </w:rPr>
-        <w:t xml:space="preserve"> Page</w:t>
-      </w:r>
-      <w:r>
-        <w:rPr>
-          <w:rFonts w:ascii="Times New Roman" w:hAnsi="Times New Roman" w:cs="Times New Roman"/>
-          <w:sz w:val="44"/>
-          <w:szCs w:val="44"/>
-          <w:lang w:val="en-US"/>
-        </w:rPr>
-        <w:t xml:space="preserve"> Wireframe</w:t>
+        <w:t>Product Backlog</w:t>
       </w:r>
     </w:p>
     <w:p>
       <w:pPr>
         <w:pStyle w:val="ListParagraph"/>
         <w:numPr>
-          <w:ilvl w:val="1"/>
+          <w:ilvl w:val="2"/>
           <w:numId w:val="2"/>
         </w:numPr>
         <w:rPr>
@@ -1249,254 +1187,118 @@
           <w:szCs w:val="44"/>
           <w:lang w:val="en-US"/>
         </w:rPr>
-        <w:t>Setup Jira</w:t>
-      </w:r>
-      <w:r>
-        <w:rPr>
-          <w:rFonts w:ascii="Times New Roman" w:hAnsi="Times New Roman" w:cs="Times New Roman"/>
-          <w:sz w:val="44"/>
-          <w:szCs w:val="44"/>
-          <w:lang w:val="en-US"/>
-        </w:rPr>
-        <w:t xml:space="preserve"> for the team</w:t>
-      </w:r>
-    </w:p>
-    <w:p>
-      <w:pPr>
-        <w:pStyle w:val="ListParagraph"/>
-        <w:numPr>
-          <w:ilvl w:val="1"/>
-          <w:numId w:val="2"/>
-        </w:numPr>
-        <w:rPr>
-          <w:rFonts w:ascii="Times New Roman" w:hAnsi="Times New Roman" w:cs="Times New Roman"/>
-          <w:sz w:val="44"/>
-          <w:szCs w:val="44"/>
-          <w:lang w:val="en-US"/>
-        </w:rPr>
-      </w:pPr>
-      <w:r>
-        <w:rPr>
-          <w:rFonts w:ascii="Times New Roman" w:hAnsi="Times New Roman" w:cs="Times New Roman"/>
-          <w:sz w:val="44"/>
-          <w:szCs w:val="44"/>
-          <w:lang w:val="en-US"/>
-        </w:rPr>
-        <w:t>Add Roadmap for milestone 1</w:t>
-      </w:r>
-    </w:p>
-    <w:p>
-      <w:pPr>
-        <w:pStyle w:val="ListParagraph"/>
-        <w:numPr>
-          <w:ilvl w:val="1"/>
-          <w:numId w:val="2"/>
-        </w:numPr>
-        <w:rPr>
-          <w:rFonts w:ascii="Times New Roman" w:hAnsi="Times New Roman" w:cs="Times New Roman"/>
-          <w:sz w:val="44"/>
-          <w:szCs w:val="44"/>
-          <w:lang w:val="en-US"/>
-        </w:rPr>
-      </w:pPr>
-      <w:r>
-        <w:rPr>
-          <w:rFonts w:ascii="Times New Roman" w:hAnsi="Times New Roman" w:cs="Times New Roman"/>
-          <w:sz w:val="44"/>
-          <w:szCs w:val="44"/>
-          <w:lang w:val="en-US"/>
-        </w:rPr>
-        <w:t xml:space="preserve">Add milestone 1 to-do list in </w:t>
-      </w:r>
-      <w:r>
-        <w:rPr>
-          <w:rFonts w:ascii="Times New Roman" w:hAnsi="Times New Roman" w:cs="Times New Roman"/>
-          <w:sz w:val="44"/>
-          <w:szCs w:val="44"/>
-          <w:lang w:val="en-US"/>
-        </w:rPr>
-        <w:t>J</w:t>
-      </w:r>
-      <w:r>
-        <w:rPr>
-          <w:rFonts w:ascii="Times New Roman" w:hAnsi="Times New Roman" w:cs="Times New Roman"/>
-          <w:sz w:val="44"/>
-          <w:szCs w:val="44"/>
-          <w:lang w:val="en-US"/>
-        </w:rPr>
-        <w:t>ira</w:t>
-      </w:r>
-    </w:p>
-    <w:p>
-      <w:pPr>
-        <w:pStyle w:val="ListParagraph"/>
-        <w:numPr>
-          <w:ilvl w:val="1"/>
-          <w:numId w:val="2"/>
-        </w:numPr>
-        <w:rPr>
-          <w:rFonts w:ascii="Times New Roman" w:hAnsi="Times New Roman" w:cs="Times New Roman"/>
-          <w:sz w:val="44"/>
-          <w:szCs w:val="44"/>
-          <w:lang w:val="en-US"/>
-        </w:rPr>
-      </w:pPr>
-      <w:r>
-        <w:rPr>
-          <w:rFonts w:ascii="Times New Roman" w:hAnsi="Times New Roman" w:cs="Times New Roman"/>
-          <w:sz w:val="44"/>
-          <w:szCs w:val="44"/>
-          <w:lang w:val="en-US"/>
-        </w:rPr>
-        <w:t>Add backlogs</w:t>
-      </w:r>
-      <w:r>
-        <w:rPr>
-          <w:rFonts w:ascii="Times New Roman" w:hAnsi="Times New Roman" w:cs="Times New Roman"/>
-          <w:sz w:val="44"/>
-          <w:szCs w:val="44"/>
-          <w:lang w:val="en-US"/>
-        </w:rPr>
-        <w:t xml:space="preserve"> in Jira</w:t>
-      </w:r>
-    </w:p>
-    <w:p>
-      <w:pPr>
-        <w:pStyle w:val="ListParagraph"/>
-        <w:numPr>
-          <w:ilvl w:val="1"/>
-          <w:numId w:val="2"/>
-        </w:numPr>
-        <w:rPr>
-          <w:rFonts w:ascii="Times New Roman" w:hAnsi="Times New Roman" w:cs="Times New Roman"/>
-          <w:sz w:val="44"/>
-          <w:szCs w:val="44"/>
-          <w:lang w:val="en-US"/>
-        </w:rPr>
-      </w:pPr>
-      <w:r>
-        <w:rPr>
-          <w:rFonts w:ascii="Times New Roman" w:hAnsi="Times New Roman" w:cs="Times New Roman"/>
-          <w:sz w:val="44"/>
-          <w:szCs w:val="44"/>
-          <w:lang w:val="en-US"/>
-        </w:rPr>
-        <w:t>Write 2 user stories</w:t>
-      </w:r>
-    </w:p>
-    <w:p>
-      <w:pPr>
-        <w:pStyle w:val="ListParagraph"/>
-        <w:numPr>
-          <w:ilvl w:val="1"/>
-          <w:numId w:val="2"/>
-        </w:numPr>
-        <w:rPr>
-          <w:rFonts w:ascii="Times New Roman" w:hAnsi="Times New Roman" w:cs="Times New Roman"/>
-          <w:sz w:val="44"/>
-          <w:szCs w:val="44"/>
-          <w:lang w:val="en-US"/>
-        </w:rPr>
-      </w:pPr>
-      <w:r>
-        <w:rPr>
-          <w:rFonts w:ascii="Times New Roman" w:hAnsi="Times New Roman" w:cs="Times New Roman"/>
-          <w:sz w:val="44"/>
-          <w:szCs w:val="44"/>
-          <w:lang w:val="en-US"/>
-        </w:rPr>
-        <w:t>Make peer assessment file</w:t>
-      </w:r>
-    </w:p>
-    <w:p>
-      <w:pPr>
-        <w:pStyle w:val="ListParagraph"/>
-        <w:numPr>
-          <w:ilvl w:val="1"/>
-          <w:numId w:val="2"/>
-        </w:numPr>
-        <w:rPr>
-          <w:rFonts w:ascii="Times New Roman" w:hAnsi="Times New Roman" w:cs="Times New Roman"/>
-          <w:sz w:val="44"/>
-          <w:szCs w:val="44"/>
-          <w:lang w:val="en-US"/>
-        </w:rPr>
-      </w:pPr>
-      <w:r>
-        <w:rPr>
-          <w:rFonts w:ascii="Times New Roman" w:hAnsi="Times New Roman" w:cs="Times New Roman"/>
-          <w:sz w:val="44"/>
-          <w:szCs w:val="44"/>
-          <w:lang w:val="en-US"/>
-        </w:rPr>
-        <w:t>Write product backlogs</w:t>
-      </w:r>
-    </w:p>
-    <w:p>
-      <w:pPr>
-        <w:pStyle w:val="ListParagraph"/>
-        <w:numPr>
-          <w:ilvl w:val="1"/>
-          <w:numId w:val="2"/>
-        </w:numPr>
-        <w:rPr>
-          <w:rFonts w:ascii="Times New Roman" w:hAnsi="Times New Roman" w:cs="Times New Roman"/>
-          <w:sz w:val="44"/>
-          <w:szCs w:val="44"/>
-          <w:lang w:val="en-US"/>
-        </w:rPr>
-      </w:pPr>
-      <w:r>
-        <w:rPr>
-          <w:rFonts w:ascii="Times New Roman" w:hAnsi="Times New Roman" w:cs="Times New Roman"/>
-          <w:sz w:val="44"/>
-          <w:szCs w:val="44"/>
-          <w:lang w:val="en-US"/>
-        </w:rPr>
-        <w:t>Make a video for what I have contributed</w:t>
-      </w:r>
-    </w:p>
-    <w:p>
-      <w:pPr>
-        <w:pStyle w:val="ListParagraph"/>
-        <w:numPr>
-          <w:ilvl w:val="1"/>
-          <w:numId w:val="2"/>
-        </w:numPr>
-        <w:rPr>
-          <w:rFonts w:ascii="Times New Roman" w:hAnsi="Times New Roman" w:cs="Times New Roman"/>
-          <w:sz w:val="44"/>
-          <w:szCs w:val="44"/>
-          <w:lang w:val="en-US"/>
-        </w:rPr>
-      </w:pPr>
-      <w:r>
-        <w:rPr>
-          <w:rFonts w:ascii="Times New Roman" w:hAnsi="Times New Roman" w:cs="Times New Roman"/>
-          <w:sz w:val="44"/>
-          <w:szCs w:val="44"/>
-          <w:lang w:val="en-US"/>
-        </w:rPr>
-        <w:t xml:space="preserve">Upload </w:t>
-      </w:r>
-      <w:r>
-        <w:rPr>
-          <w:rFonts w:ascii="Times New Roman" w:hAnsi="Times New Roman" w:cs="Times New Roman"/>
-          <w:sz w:val="44"/>
-          <w:szCs w:val="44"/>
-          <w:lang w:val="en-US"/>
-        </w:rPr>
-        <w:t>files into our group GitHub</w:t>
-      </w:r>
-      <w:r>
-        <w:rPr>
-          <w:rFonts w:ascii="Times New Roman" w:hAnsi="Times New Roman" w:cs="Times New Roman"/>
-          <w:sz w:val="44"/>
-          <w:szCs w:val="44"/>
-          <w:lang w:val="en-US"/>
-        </w:rPr>
-        <w:t xml:space="preserve"> repo</w:t>
-      </w:r>
+        <w:t>Entries 7-13</w:t>
+      </w:r>
+    </w:p>
+    <w:p>
+      <w:pPr>
+        <w:rPr>
+          <w:rFonts w:ascii="Times New Roman" w:hAnsi="Times New Roman" w:cs="Times New Roman"/>
+          <w:sz w:val="44"/>
+          <w:szCs w:val="44"/>
+          <w:lang w:val="en-US"/>
+        </w:rPr>
+      </w:pPr>
+    </w:p>
+    <w:p>
+      <w:pPr>
+        <w:rPr>
+          <w:rFonts w:ascii="Times New Roman" w:hAnsi="Times New Roman" w:cs="Times New Roman"/>
+          <w:sz w:val="44"/>
+          <w:szCs w:val="44"/>
+          <w:lang w:val="en-US"/>
+        </w:rPr>
+      </w:pPr>
+    </w:p>
+    <w:p>
+      <w:pPr>
+        <w:rPr>
+          <w:rFonts w:ascii="Times New Roman" w:hAnsi="Times New Roman" w:cs="Times New Roman"/>
+          <w:sz w:val="44"/>
+          <w:szCs w:val="44"/>
+          <w:lang w:val="en-US"/>
+        </w:rPr>
+      </w:pPr>
+    </w:p>
+    <w:p>
+      <w:pPr>
+        <w:rPr>
+          <w:rFonts w:ascii="Times New Roman" w:hAnsi="Times New Roman" w:cs="Times New Roman"/>
+          <w:sz w:val="44"/>
+          <w:szCs w:val="44"/>
+          <w:lang w:val="en-US"/>
+        </w:rPr>
+      </w:pPr>
+    </w:p>
+    <w:p>
+      <w:pPr>
+        <w:rPr>
+          <w:rFonts w:ascii="Times New Roman" w:hAnsi="Times New Roman" w:cs="Times New Roman"/>
+          <w:sz w:val="44"/>
+          <w:szCs w:val="44"/>
+          <w:lang w:val="en-US"/>
+        </w:rPr>
+      </w:pPr>
+    </w:p>
+    <w:p>
+      <w:pPr>
+        <w:rPr>
+          <w:rFonts w:ascii="Times New Roman" w:hAnsi="Times New Roman" w:cs="Times New Roman"/>
+          <w:sz w:val="44"/>
+          <w:szCs w:val="44"/>
+          <w:lang w:val="en-US"/>
+        </w:rPr>
+      </w:pPr>
+    </w:p>
+    <w:p>
+      <w:pPr>
+        <w:rPr>
+          <w:rFonts w:ascii="Times New Roman" w:hAnsi="Times New Roman" w:cs="Times New Roman"/>
+          <w:sz w:val="44"/>
+          <w:szCs w:val="44"/>
+          <w:lang w:val="en-US"/>
+        </w:rPr>
+      </w:pPr>
+    </w:p>
+    <w:p>
+      <w:pPr>
+        <w:rPr>
+          <w:rFonts w:ascii="Times New Roman" w:hAnsi="Times New Roman" w:cs="Times New Roman"/>
+          <w:sz w:val="44"/>
+          <w:szCs w:val="44"/>
+          <w:lang w:val="en-US"/>
+        </w:rPr>
+      </w:pPr>
+    </w:p>
+    <w:p>
+      <w:pPr>
+        <w:rPr>
+          <w:rFonts w:ascii="Times New Roman" w:hAnsi="Times New Roman" w:cs="Times New Roman"/>
+          <w:sz w:val="44"/>
+          <w:szCs w:val="44"/>
+          <w:lang w:val="en-US"/>
+        </w:rPr>
+      </w:pPr>
+    </w:p>
+    <w:p>
+      <w:pPr>
+        <w:rPr>
+          <w:rFonts w:ascii="Times New Roman" w:hAnsi="Times New Roman" w:cs="Times New Roman"/>
+          <w:sz w:val="44"/>
+          <w:szCs w:val="44"/>
+          <w:lang w:val="en-US"/>
+        </w:rPr>
+      </w:pPr>
+    </w:p>
+    <w:p>
+      <w:pPr>
+        <w:rPr>
+          <w:rFonts w:ascii="Times New Roman" w:hAnsi="Times New Roman" w:cs="Times New Roman"/>
+          <w:sz w:val="44"/>
+          <w:szCs w:val="44"/>
+          <w:lang w:val="en-US"/>
+        </w:rPr>
+      </w:pPr>
     </w:p>
     <w:p>
       <w:pPr>
@@ -1602,20 +1404,7 @@
           <w:szCs w:val="52"/>
           <w:lang w:val="en-US"/>
         </w:rPr>
-        <w:lastRenderedPageBreak/>
-        <w:t xml:space="preserve">Member </w:t>
-      </w:r>
-      <w:r>
-        <w:rPr>
-          <w:rFonts w:ascii="Times New Roman" w:hAnsi="Times New Roman" w:cs="Times New Roman"/>
-          <w:b/>
-          <w:bCs/>
-          <w:color w:val="auto"/>
-          <w:sz w:val="52"/>
-          <w:szCs w:val="52"/>
-          <w:lang w:val="en-US"/>
-        </w:rPr>
-        <w:t>3:</w:t>
+        <w:t>Member 2:</w:t>
       </w:r>
       <w:r>
         <w:rPr>
@@ -1640,7 +1429,7 @@
           <w:u w:val="single"/>
           <w:lang w:val="en-US"/>
         </w:rPr>
-        <w:t>Ethan</w:t>
+        <w:t>Weixi Guan</w:t>
       </w:r>
     </w:p>
     <w:p>
@@ -1688,88 +1477,372 @@
           <w:szCs w:val="44"/>
           <w:lang w:val="en-US"/>
         </w:rPr>
-        <w:t>To be Filled</w:t>
-      </w:r>
-    </w:p>
-    <w:p>
-      <w:pPr>
-        <w:rPr>
-          <w:rFonts w:ascii="Times New Roman" w:hAnsi="Times New Roman" w:cs="Times New Roman"/>
-          <w:sz w:val="44"/>
-          <w:szCs w:val="44"/>
-          <w:lang w:val="en-US"/>
-        </w:rPr>
-      </w:pPr>
-    </w:p>
-    <w:p>
-      <w:pPr>
-        <w:rPr>
-          <w:rFonts w:ascii="Times New Roman" w:hAnsi="Times New Roman" w:cs="Times New Roman"/>
-          <w:sz w:val="44"/>
-          <w:szCs w:val="44"/>
-          <w:lang w:val="en-US"/>
-        </w:rPr>
-      </w:pPr>
-    </w:p>
-    <w:p>
-      <w:pPr>
-        <w:rPr>
-          <w:rFonts w:ascii="Times New Roman" w:hAnsi="Times New Roman" w:cs="Times New Roman"/>
-          <w:sz w:val="44"/>
-          <w:szCs w:val="44"/>
-          <w:lang w:val="en-US"/>
-        </w:rPr>
-      </w:pPr>
-    </w:p>
-    <w:p>
-      <w:pPr>
-        <w:rPr>
-          <w:rFonts w:ascii="Times New Roman" w:hAnsi="Times New Roman" w:cs="Times New Roman"/>
-          <w:sz w:val="44"/>
-          <w:szCs w:val="44"/>
-          <w:lang w:val="en-US"/>
-        </w:rPr>
-      </w:pPr>
-    </w:p>
-    <w:p>
-      <w:pPr>
-        <w:rPr>
-          <w:rFonts w:ascii="Times New Roman" w:hAnsi="Times New Roman" w:cs="Times New Roman"/>
-          <w:sz w:val="44"/>
-          <w:szCs w:val="44"/>
-          <w:lang w:val="en-US"/>
-        </w:rPr>
-      </w:pPr>
-    </w:p>
-    <w:p>
-      <w:pPr>
-        <w:rPr>
-          <w:rFonts w:ascii="Times New Roman" w:hAnsi="Times New Roman" w:cs="Times New Roman"/>
-          <w:sz w:val="44"/>
-          <w:szCs w:val="44"/>
-          <w:lang w:val="en-US"/>
-        </w:rPr>
-      </w:pPr>
-    </w:p>
-    <w:p>
-      <w:pPr>
-        <w:rPr>
-          <w:rFonts w:ascii="Times New Roman" w:hAnsi="Times New Roman" w:cs="Times New Roman"/>
-          <w:sz w:val="44"/>
-          <w:szCs w:val="44"/>
-          <w:lang w:val="en-US"/>
-        </w:rPr>
-      </w:pPr>
-    </w:p>
-    <w:p>
-      <w:pPr>
-        <w:rPr>
-          <w:rFonts w:ascii="Times New Roman" w:hAnsi="Times New Roman" w:cs="Times New Roman"/>
-          <w:sz w:val="44"/>
-          <w:szCs w:val="44"/>
-          <w:lang w:val="en-US"/>
-        </w:rPr>
-      </w:pPr>
+        <w:t xml:space="preserve">Main Page </w:t>
+      </w:r>
+      <w:r>
+        <w:rPr>
+          <w:rFonts w:ascii="Times New Roman" w:hAnsi="Times New Roman" w:cs="Times New Roman"/>
+          <w:sz w:val="44"/>
+          <w:szCs w:val="44"/>
+          <w:lang w:val="en-US"/>
+        </w:rPr>
+        <w:t>Wireframe</w:t>
+      </w:r>
+    </w:p>
+    <w:p>
+      <w:pPr>
+        <w:pStyle w:val="ListParagraph"/>
+        <w:numPr>
+          <w:ilvl w:val="1"/>
+          <w:numId w:val="2"/>
+        </w:numPr>
+        <w:rPr>
+          <w:rFonts w:ascii="Times New Roman" w:hAnsi="Times New Roman" w:cs="Times New Roman"/>
+          <w:sz w:val="44"/>
+          <w:szCs w:val="44"/>
+          <w:lang w:val="en-US"/>
+        </w:rPr>
+      </w:pPr>
+      <w:r>
+        <w:rPr>
+          <w:rFonts w:ascii="Times New Roman" w:hAnsi="Times New Roman" w:cs="Times New Roman"/>
+          <w:sz w:val="44"/>
+          <w:szCs w:val="44"/>
+          <w:lang w:val="en-US"/>
+        </w:rPr>
+        <w:t xml:space="preserve">Sign Up </w:t>
+      </w:r>
+      <w:r>
+        <w:rPr>
+          <w:rFonts w:ascii="Times New Roman" w:hAnsi="Times New Roman" w:cs="Times New Roman"/>
+          <w:sz w:val="44"/>
+          <w:szCs w:val="44"/>
+          <w:lang w:val="en-US"/>
+        </w:rPr>
+        <w:t xml:space="preserve">Page </w:t>
+      </w:r>
+      <w:r>
+        <w:rPr>
+          <w:rFonts w:ascii="Times New Roman" w:hAnsi="Times New Roman" w:cs="Times New Roman"/>
+          <w:sz w:val="44"/>
+          <w:szCs w:val="44"/>
+          <w:lang w:val="en-US"/>
+        </w:rPr>
+        <w:t>Wireframe</w:t>
+      </w:r>
+    </w:p>
+    <w:p>
+      <w:pPr>
+        <w:pStyle w:val="ListParagraph"/>
+        <w:numPr>
+          <w:ilvl w:val="1"/>
+          <w:numId w:val="2"/>
+        </w:numPr>
+        <w:rPr>
+          <w:rFonts w:ascii="Times New Roman" w:hAnsi="Times New Roman" w:cs="Times New Roman"/>
+          <w:sz w:val="44"/>
+          <w:szCs w:val="44"/>
+          <w:lang w:val="en-US"/>
+        </w:rPr>
+      </w:pPr>
+      <w:r>
+        <w:rPr>
+          <w:rFonts w:ascii="Times New Roman" w:hAnsi="Times New Roman" w:cs="Times New Roman"/>
+          <w:sz w:val="44"/>
+          <w:szCs w:val="44"/>
+          <w:lang w:val="en-US"/>
+        </w:rPr>
+        <w:t>Log In</w:t>
+      </w:r>
+      <w:r>
+        <w:rPr>
+          <w:rFonts w:ascii="Times New Roman" w:hAnsi="Times New Roman" w:cs="Times New Roman"/>
+          <w:sz w:val="44"/>
+          <w:szCs w:val="44"/>
+          <w:lang w:val="en-US"/>
+        </w:rPr>
+        <w:t xml:space="preserve"> Page</w:t>
+      </w:r>
+      <w:r>
+        <w:rPr>
+          <w:rFonts w:ascii="Times New Roman" w:hAnsi="Times New Roman" w:cs="Times New Roman"/>
+          <w:sz w:val="44"/>
+          <w:szCs w:val="44"/>
+          <w:lang w:val="en-US"/>
+        </w:rPr>
+        <w:t xml:space="preserve"> Wireframe</w:t>
+      </w:r>
+    </w:p>
+    <w:p>
+      <w:pPr>
+        <w:pStyle w:val="ListParagraph"/>
+        <w:numPr>
+          <w:ilvl w:val="1"/>
+          <w:numId w:val="2"/>
+        </w:numPr>
+        <w:rPr>
+          <w:rFonts w:ascii="Times New Roman" w:hAnsi="Times New Roman" w:cs="Times New Roman"/>
+          <w:sz w:val="44"/>
+          <w:szCs w:val="44"/>
+          <w:lang w:val="en-US"/>
+        </w:rPr>
+      </w:pPr>
+      <w:r>
+        <w:rPr>
+          <w:rFonts w:ascii="Times New Roman" w:hAnsi="Times New Roman" w:cs="Times New Roman"/>
+          <w:sz w:val="44"/>
+          <w:szCs w:val="44"/>
+          <w:lang w:val="en-US"/>
+        </w:rPr>
+        <w:lastRenderedPageBreak/>
+        <w:t>Setup Jira</w:t>
+      </w:r>
+      <w:r>
+        <w:rPr>
+          <w:rFonts w:ascii="Times New Roman" w:hAnsi="Times New Roman" w:cs="Times New Roman"/>
+          <w:sz w:val="44"/>
+          <w:szCs w:val="44"/>
+          <w:lang w:val="en-US"/>
+        </w:rPr>
+        <w:t xml:space="preserve"> for the team</w:t>
+      </w:r>
+    </w:p>
+    <w:p>
+      <w:pPr>
+        <w:pStyle w:val="ListParagraph"/>
+        <w:numPr>
+          <w:ilvl w:val="1"/>
+          <w:numId w:val="2"/>
+        </w:numPr>
+        <w:rPr>
+          <w:rFonts w:ascii="Times New Roman" w:hAnsi="Times New Roman" w:cs="Times New Roman"/>
+          <w:sz w:val="44"/>
+          <w:szCs w:val="44"/>
+          <w:lang w:val="en-US"/>
+        </w:rPr>
+      </w:pPr>
+      <w:r>
+        <w:rPr>
+          <w:rFonts w:ascii="Times New Roman" w:hAnsi="Times New Roman" w:cs="Times New Roman"/>
+          <w:sz w:val="44"/>
+          <w:szCs w:val="44"/>
+          <w:lang w:val="en-US"/>
+        </w:rPr>
+        <w:t>Add Roadmap for milestone 1</w:t>
+      </w:r>
+    </w:p>
+    <w:p>
+      <w:pPr>
+        <w:pStyle w:val="ListParagraph"/>
+        <w:numPr>
+          <w:ilvl w:val="1"/>
+          <w:numId w:val="2"/>
+        </w:numPr>
+        <w:rPr>
+          <w:rFonts w:ascii="Times New Roman" w:hAnsi="Times New Roman" w:cs="Times New Roman"/>
+          <w:sz w:val="44"/>
+          <w:szCs w:val="44"/>
+          <w:lang w:val="en-US"/>
+        </w:rPr>
+      </w:pPr>
+      <w:r>
+        <w:rPr>
+          <w:rFonts w:ascii="Times New Roman" w:hAnsi="Times New Roman" w:cs="Times New Roman"/>
+          <w:sz w:val="44"/>
+          <w:szCs w:val="44"/>
+          <w:lang w:val="en-US"/>
+        </w:rPr>
+        <w:t xml:space="preserve">Add milestone 1 to-do list in </w:t>
+      </w:r>
+      <w:r>
+        <w:rPr>
+          <w:rFonts w:ascii="Times New Roman" w:hAnsi="Times New Roman" w:cs="Times New Roman"/>
+          <w:sz w:val="44"/>
+          <w:szCs w:val="44"/>
+          <w:lang w:val="en-US"/>
+        </w:rPr>
+        <w:t>J</w:t>
+      </w:r>
+      <w:r>
+        <w:rPr>
+          <w:rFonts w:ascii="Times New Roman" w:hAnsi="Times New Roman" w:cs="Times New Roman"/>
+          <w:sz w:val="44"/>
+          <w:szCs w:val="44"/>
+          <w:lang w:val="en-US"/>
+        </w:rPr>
+        <w:t>ira</w:t>
+      </w:r>
+    </w:p>
+    <w:p>
+      <w:pPr>
+        <w:pStyle w:val="ListParagraph"/>
+        <w:numPr>
+          <w:ilvl w:val="1"/>
+          <w:numId w:val="2"/>
+        </w:numPr>
+        <w:rPr>
+          <w:rFonts w:ascii="Times New Roman" w:hAnsi="Times New Roman" w:cs="Times New Roman"/>
+          <w:sz w:val="44"/>
+          <w:szCs w:val="44"/>
+          <w:lang w:val="en-US"/>
+        </w:rPr>
+      </w:pPr>
+      <w:r>
+        <w:rPr>
+          <w:rFonts w:ascii="Times New Roman" w:hAnsi="Times New Roman" w:cs="Times New Roman"/>
+          <w:sz w:val="44"/>
+          <w:szCs w:val="44"/>
+          <w:lang w:val="en-US"/>
+        </w:rPr>
+        <w:t>Add backlogs</w:t>
+      </w:r>
+      <w:r>
+        <w:rPr>
+          <w:rFonts w:ascii="Times New Roman" w:hAnsi="Times New Roman" w:cs="Times New Roman"/>
+          <w:sz w:val="44"/>
+          <w:szCs w:val="44"/>
+          <w:lang w:val="en-US"/>
+        </w:rPr>
+        <w:t xml:space="preserve"> in Jira</w:t>
+      </w:r>
+    </w:p>
+    <w:p>
+      <w:pPr>
+        <w:pStyle w:val="ListParagraph"/>
+        <w:numPr>
+          <w:ilvl w:val="1"/>
+          <w:numId w:val="2"/>
+        </w:numPr>
+        <w:rPr>
+          <w:rFonts w:ascii="Times New Roman" w:hAnsi="Times New Roman" w:cs="Times New Roman"/>
+          <w:sz w:val="44"/>
+          <w:szCs w:val="44"/>
+          <w:lang w:val="en-US"/>
+        </w:rPr>
+      </w:pPr>
+      <w:r>
+        <w:rPr>
+          <w:rFonts w:ascii="Times New Roman" w:hAnsi="Times New Roman" w:cs="Times New Roman"/>
+          <w:sz w:val="44"/>
+          <w:szCs w:val="44"/>
+          <w:lang w:val="en-US"/>
+        </w:rPr>
+        <w:t>Write 2 user stories</w:t>
+      </w:r>
+    </w:p>
+    <w:p>
+      <w:pPr>
+        <w:pStyle w:val="ListParagraph"/>
+        <w:numPr>
+          <w:ilvl w:val="1"/>
+          <w:numId w:val="2"/>
+        </w:numPr>
+        <w:rPr>
+          <w:rFonts w:ascii="Times New Roman" w:hAnsi="Times New Roman" w:cs="Times New Roman"/>
+          <w:sz w:val="44"/>
+          <w:szCs w:val="44"/>
+          <w:lang w:val="en-US"/>
+        </w:rPr>
+      </w:pPr>
+      <w:r>
+        <w:rPr>
+          <w:rFonts w:ascii="Times New Roman" w:hAnsi="Times New Roman" w:cs="Times New Roman"/>
+          <w:sz w:val="44"/>
+          <w:szCs w:val="44"/>
+          <w:lang w:val="en-US"/>
+        </w:rPr>
+        <w:t>Make peer assessment file</w:t>
+      </w:r>
+    </w:p>
+    <w:p>
+      <w:pPr>
+        <w:pStyle w:val="ListParagraph"/>
+        <w:numPr>
+          <w:ilvl w:val="1"/>
+          <w:numId w:val="2"/>
+        </w:numPr>
+        <w:rPr>
+          <w:rFonts w:ascii="Times New Roman" w:hAnsi="Times New Roman" w:cs="Times New Roman"/>
+          <w:sz w:val="44"/>
+          <w:szCs w:val="44"/>
+          <w:lang w:val="en-US"/>
+        </w:rPr>
+      </w:pPr>
+      <w:r>
+        <w:rPr>
+          <w:rFonts w:ascii="Times New Roman" w:hAnsi="Times New Roman" w:cs="Times New Roman"/>
+          <w:sz w:val="44"/>
+          <w:szCs w:val="44"/>
+          <w:lang w:val="en-US"/>
+        </w:rPr>
+        <w:t>Write product backlogs</w:t>
+      </w:r>
+    </w:p>
+    <w:p>
+      <w:pPr>
+        <w:pStyle w:val="ListParagraph"/>
+        <w:numPr>
+          <w:ilvl w:val="1"/>
+          <w:numId w:val="2"/>
+        </w:numPr>
+        <w:rPr>
+          <w:rFonts w:ascii="Times New Roman" w:hAnsi="Times New Roman" w:cs="Times New Roman"/>
+          <w:sz w:val="44"/>
+          <w:szCs w:val="44"/>
+          <w:lang w:val="en-US"/>
+        </w:rPr>
+      </w:pPr>
+      <w:r>
+        <w:rPr>
+          <w:rFonts w:ascii="Times New Roman" w:hAnsi="Times New Roman" w:cs="Times New Roman"/>
+          <w:sz w:val="44"/>
+          <w:szCs w:val="44"/>
+          <w:lang w:val="en-US"/>
+        </w:rPr>
+        <w:t>Make a video for what I have contributed</w:t>
+      </w:r>
+    </w:p>
+    <w:p>
+      <w:pPr>
+        <w:pStyle w:val="ListParagraph"/>
+        <w:numPr>
+          <w:ilvl w:val="1"/>
+          <w:numId w:val="2"/>
+        </w:numPr>
+        <w:rPr>
+          <w:rFonts w:ascii="Times New Roman" w:hAnsi="Times New Roman" w:cs="Times New Roman"/>
+          <w:sz w:val="44"/>
+          <w:szCs w:val="44"/>
+          <w:lang w:val="en-US"/>
+        </w:rPr>
+      </w:pPr>
+      <w:r>
+        <w:rPr>
+          <w:rFonts w:ascii="Times New Roman" w:hAnsi="Times New Roman" w:cs="Times New Roman"/>
+          <w:sz w:val="44"/>
+          <w:szCs w:val="44"/>
+          <w:lang w:val="en-US"/>
+        </w:rPr>
+        <w:t xml:space="preserve">Upload </w:t>
+      </w:r>
+      <w:r>
+        <w:rPr>
+          <w:rFonts w:ascii="Times New Roman" w:hAnsi="Times New Roman" w:cs="Times New Roman"/>
+          <w:sz w:val="44"/>
+          <w:szCs w:val="44"/>
+          <w:lang w:val="en-US"/>
+        </w:rPr>
+        <w:t>files into our group GitHub</w:t>
+      </w:r>
+      <w:r>
+        <w:rPr>
+          <w:rFonts w:ascii="Times New Roman" w:hAnsi="Times New Roman" w:cs="Times New Roman"/>
+          <w:sz w:val="44"/>
+          <w:szCs w:val="44"/>
+          <w:lang w:val="en-US"/>
+        </w:rPr>
+        <w:t xml:space="preserve"> repo</w:t>
+      </w:r>
     </w:p>
     <w:p>
       <w:pPr>
@@ -1875,7 +1948,6 @@
           <w:szCs w:val="52"/>
           <w:lang w:val="en-US"/>
         </w:rPr>
-        <w:lastRenderedPageBreak/>
         <w:t xml:space="preserve">Member </w:t>
       </w:r>
       <w:r>
@@ -1888,19 +1960,7 @@
           <w:szCs w:val="52"/>
           <w:lang w:val="en-US"/>
         </w:rPr>
-        <w:t>4</w:t>
-      </w:r>
-      <w:r>
-        <w:rPr>
-          <w:rFonts w:ascii="Times New Roman" w:hAnsi="Times New Roman" w:cs="Times New Roman"/>
-          <w:b/>
-          <w:bCs/>
-          <w:color w:val="auto"/>
-          <w:sz w:val="52"/>
-          <w:szCs w:val="52"/>
-          <w:lang w:val="en-US"/>
-        </w:rPr>
-        <w:t>:</w:t>
+        <w:t>3:</w:t>
       </w:r>
       <w:r>
         <w:rPr>
@@ -1925,7 +1985,7 @@
           <w:u w:val="single"/>
           <w:lang w:val="en-US"/>
         </w:rPr>
-        <w:t>Pak Yin Lai</w:t>
+        <w:t>Ethan</w:t>
       </w:r>
     </w:p>
     <w:p>
@@ -2160,7 +2220,290 @@
           <w:szCs w:val="52"/>
           <w:lang w:val="en-US"/>
         </w:rPr>
-        <w:lastRenderedPageBreak/>
+        <w:t xml:space="preserve">Member </w:t>
+      </w:r>
+      <w:r>
+        <w:rPr>
+          <w:rFonts w:ascii="Times New Roman" w:hAnsi="Times New Roman" w:cs="Times New Roman"/>
+          <w:b/>
+          <w:bCs/>
+          <w:color w:val="auto"/>
+          <w:sz w:val="52"/>
+          <w:szCs w:val="52"/>
+          <w:lang w:val="en-US"/>
+        </w:rPr>
+        <w:t>4</w:t>
+      </w:r>
+      <w:r>
+        <w:rPr>
+          <w:rFonts w:ascii="Times New Roman" w:hAnsi="Times New Roman" w:cs="Times New Roman"/>
+          <w:b/>
+          <w:bCs/>
+          <w:color w:val="auto"/>
+          <w:sz w:val="52"/>
+          <w:szCs w:val="52"/>
+          <w:lang w:val="en-US"/>
+        </w:rPr>
+        <w:t>:</w:t>
+      </w:r>
+      <w:r>
+        <w:rPr>
+          <w:rFonts w:ascii="Times New Roman" w:eastAsiaTheme="minorEastAsia" w:hAnsi="Times New Roman" w:cs="Times New Roman"/>
+          <w:b/>
+          <w:bCs/>
+          <w:color w:val="auto"/>
+          <w:sz w:val="52"/>
+          <w:szCs w:val="52"/>
+          <w:lang w:val="en-US"/>
+        </w:rPr>
+        <w:t xml:space="preserve"> </w:t>
+      </w:r>
+      <w:r>
+        <w:rPr>
+          <w:rFonts w:ascii="Times New Roman" w:eastAsiaTheme="minorEastAsia" w:hAnsi="Times New Roman" w:cs="Times New Roman"/>
+          <w:b/>
+          <w:bCs/>
+          <w:color w:val="auto"/>
+          <w:sz w:val="52"/>
+          <w:szCs w:val="52"/>
+          <w:u w:val="single"/>
+          <w:lang w:val="en-US"/>
+        </w:rPr>
+        <w:t>Pak Yin Lai</w:t>
+      </w:r>
+    </w:p>
+    <w:p>
+      <w:pPr>
+        <w:pStyle w:val="ListParagraph"/>
+        <w:numPr>
+          <w:ilvl w:val="0"/>
+          <w:numId w:val="2"/>
+        </w:numPr>
+        <w:rPr>
+          <w:rFonts w:ascii="Times New Roman" w:hAnsi="Times New Roman" w:cs="Times New Roman"/>
+          <w:sz w:val="44"/>
+          <w:szCs w:val="44"/>
+          <w:lang w:val="en-US"/>
+        </w:rPr>
+      </w:pPr>
+      <w:r>
+        <w:rPr>
+          <w:rFonts w:ascii="Times New Roman" w:hAnsi="Times New Roman" w:cs="Times New Roman"/>
+          <w:sz w:val="44"/>
+          <w:szCs w:val="44"/>
+          <w:lang w:val="en-US"/>
+        </w:rPr>
+        <w:t>A list of items contributed:</w:t>
+      </w:r>
+    </w:p>
+    <w:p>
+      <w:pPr>
+        <w:pStyle w:val="ListParagraph"/>
+        <w:numPr>
+          <w:ilvl w:val="1"/>
+          <w:numId w:val="2"/>
+        </w:numPr>
+        <w:rPr>
+          <w:rFonts w:ascii="Times New Roman" w:hAnsi="Times New Roman" w:cs="Times New Roman"/>
+          <w:sz w:val="44"/>
+          <w:szCs w:val="44"/>
+          <w:lang w:val="en-US"/>
+        </w:rPr>
+      </w:pPr>
+      <w:r>
+        <w:rPr>
+          <w:rFonts w:ascii="Times New Roman" w:hAnsi="Times New Roman" w:cs="Times New Roman"/>
+          <w:sz w:val="44"/>
+          <w:szCs w:val="44"/>
+          <w:lang w:val="en-US"/>
+        </w:rPr>
+        <w:t>To be Filled</w:t>
+      </w:r>
+    </w:p>
+    <w:p>
+      <w:pPr>
+        <w:rPr>
+          <w:rFonts w:ascii="Times New Roman" w:hAnsi="Times New Roman" w:cs="Times New Roman"/>
+          <w:sz w:val="44"/>
+          <w:szCs w:val="44"/>
+          <w:lang w:val="en-US"/>
+        </w:rPr>
+      </w:pPr>
+    </w:p>
+    <w:p>
+      <w:pPr>
+        <w:rPr>
+          <w:rFonts w:ascii="Times New Roman" w:hAnsi="Times New Roman" w:cs="Times New Roman"/>
+          <w:sz w:val="44"/>
+          <w:szCs w:val="44"/>
+          <w:lang w:val="en-US"/>
+        </w:rPr>
+      </w:pPr>
+    </w:p>
+    <w:p>
+      <w:pPr>
+        <w:rPr>
+          <w:rFonts w:ascii="Times New Roman" w:hAnsi="Times New Roman" w:cs="Times New Roman"/>
+          <w:sz w:val="44"/>
+          <w:szCs w:val="44"/>
+          <w:lang w:val="en-US"/>
+        </w:rPr>
+      </w:pPr>
+    </w:p>
+    <w:p>
+      <w:pPr>
+        <w:rPr>
+          <w:rFonts w:ascii="Times New Roman" w:hAnsi="Times New Roman" w:cs="Times New Roman"/>
+          <w:sz w:val="44"/>
+          <w:szCs w:val="44"/>
+          <w:lang w:val="en-US"/>
+        </w:rPr>
+      </w:pPr>
+    </w:p>
+    <w:p>
+      <w:pPr>
+        <w:rPr>
+          <w:rFonts w:ascii="Times New Roman" w:hAnsi="Times New Roman" w:cs="Times New Roman"/>
+          <w:sz w:val="44"/>
+          <w:szCs w:val="44"/>
+          <w:lang w:val="en-US"/>
+        </w:rPr>
+      </w:pPr>
+    </w:p>
+    <w:p>
+      <w:pPr>
+        <w:rPr>
+          <w:rFonts w:ascii="Times New Roman" w:hAnsi="Times New Roman" w:cs="Times New Roman"/>
+          <w:sz w:val="44"/>
+          <w:szCs w:val="44"/>
+          <w:lang w:val="en-US"/>
+        </w:rPr>
+      </w:pPr>
+    </w:p>
+    <w:p>
+      <w:pPr>
+        <w:rPr>
+          <w:rFonts w:ascii="Times New Roman" w:hAnsi="Times New Roman" w:cs="Times New Roman"/>
+          <w:sz w:val="44"/>
+          <w:szCs w:val="44"/>
+          <w:lang w:val="en-US"/>
+        </w:rPr>
+      </w:pPr>
+    </w:p>
+    <w:p>
+      <w:pPr>
+        <w:rPr>
+          <w:rFonts w:ascii="Times New Roman" w:hAnsi="Times New Roman" w:cs="Times New Roman"/>
+          <w:sz w:val="44"/>
+          <w:szCs w:val="44"/>
+          <w:lang w:val="en-US"/>
+        </w:rPr>
+      </w:pPr>
+    </w:p>
+    <w:p>
+      <w:pPr>
+        <w:rPr>
+          <w:rFonts w:ascii="Times New Roman" w:hAnsi="Times New Roman" w:cs="Times New Roman"/>
+          <w:sz w:val="44"/>
+          <w:szCs w:val="44"/>
+          <w:lang w:val="en-US"/>
+        </w:rPr>
+      </w:pPr>
+    </w:p>
+    <w:p>
+      <w:pPr>
+        <w:rPr>
+          <w:rFonts w:ascii="Times New Roman" w:hAnsi="Times New Roman" w:cs="Times New Roman"/>
+          <w:sz w:val="44"/>
+          <w:szCs w:val="44"/>
+          <w:lang w:val="en-US"/>
+        </w:rPr>
+      </w:pPr>
+    </w:p>
+    <w:p>
+      <w:pPr>
+        <w:rPr>
+          <w:rFonts w:ascii="Times New Roman" w:hAnsi="Times New Roman" w:cs="Times New Roman"/>
+          <w:sz w:val="44"/>
+          <w:szCs w:val="44"/>
+          <w:lang w:val="en-US"/>
+        </w:rPr>
+      </w:pPr>
+    </w:p>
+    <w:p>
+      <w:pPr>
+        <w:rPr>
+          <w:rFonts w:ascii="Times New Roman" w:hAnsi="Times New Roman" w:cs="Times New Roman"/>
+          <w:sz w:val="44"/>
+          <w:szCs w:val="44"/>
+          <w:lang w:val="en-US"/>
+        </w:rPr>
+      </w:pPr>
+    </w:p>
+    <w:p>
+      <w:pPr>
+        <w:rPr>
+          <w:rFonts w:ascii="Times New Roman" w:hAnsi="Times New Roman" w:cs="Times New Roman"/>
+          <w:sz w:val="44"/>
+          <w:szCs w:val="44"/>
+          <w:lang w:val="en-US"/>
+        </w:rPr>
+      </w:pPr>
+    </w:p>
+    <w:p>
+      <w:pPr>
+        <w:rPr>
+          <w:rFonts w:ascii="Times New Roman" w:hAnsi="Times New Roman" w:cs="Times New Roman"/>
+          <w:sz w:val="44"/>
+          <w:szCs w:val="44"/>
+          <w:lang w:val="en-US"/>
+        </w:rPr>
+      </w:pPr>
+    </w:p>
+    <w:p>
+      <w:pPr>
+        <w:rPr>
+          <w:rFonts w:ascii="Times New Roman" w:hAnsi="Times New Roman" w:cs="Times New Roman"/>
+          <w:sz w:val="44"/>
+          <w:szCs w:val="44"/>
+          <w:lang w:val="en-US"/>
+        </w:rPr>
+      </w:pPr>
+    </w:p>
+    <w:p>
+      <w:pPr>
+        <w:rPr>
+          <w:rFonts w:ascii="Times New Roman" w:hAnsi="Times New Roman" w:cs="Times New Roman"/>
+          <w:sz w:val="44"/>
+          <w:szCs w:val="44"/>
+          <w:lang w:val="en-US"/>
+        </w:rPr>
+      </w:pPr>
+    </w:p>
+    <w:p>
+      <w:pPr>
+        <w:pStyle w:val="Heading1"/>
+        <w:shd w:val="clear" w:color="auto" w:fill="C9C9C9" w:themeFill="accent3" w:themeFillTint="99"/>
+        <w:rPr>
+          <w:rFonts w:ascii="Times New Roman" w:eastAsiaTheme="minorEastAsia" w:hAnsi="Times New Roman" w:cs="Times New Roman"/>
+          <w:b/>
+          <w:bCs/>
+          <w:color w:val="auto"/>
+          <w:sz w:val="52"/>
+          <w:szCs w:val="52"/>
+          <w:lang w:val="en-US"/>
+        </w:rPr>
+      </w:pPr>
+      <w:r>
+        <w:rPr>
+          <w:rFonts w:ascii="Times New Roman" w:hAnsi="Times New Roman" w:cs="Times New Roman"/>
+          <w:b/>
+          <w:bCs/>
+          <w:color w:val="auto"/>
+          <w:sz w:val="52"/>
+          <w:szCs w:val="52"/>
+          <w:lang w:val="en-US"/>
+        </w:rPr>
         <w:t xml:space="preserve">Member </w:t>
       </w:r>
       <w:r>
@@ -2449,7 +2792,7 @@
   <w:abstractNum w:abstractNumId="0" w15:restartNumberingAfterBreak="0">
     <w:nsid w:val="54016DA5"/>
     <w:multiLevelType w:val="hybridMultilevel"/>
-    <w:tmpl w:val="B9E88164"/>
+    <w:tmpl w:val="3A22897C"/>
     <w:lvl w:ilvl="0" w:tplc="D8FE178C">
       <w:numFmt w:val="bullet"/>
       <w:lvlText w:val=""/>
@@ -2473,7 +2816,7 @@
         <w:rFonts w:ascii="Courier New" w:hAnsi="Courier New" w:cs="Courier New" w:hint="default"/>
       </w:rPr>
     </w:lvl>
-    <w:lvl w:ilvl="2" w:tplc="0C090005" w:tentative="1">
+    <w:lvl w:ilvl="2" w:tplc="0C090005">
       <w:start w:val="1"/>
       <w:numFmt w:val="bullet"/>
       <w:lvlText w:val=""/>

</xml_diff>

<commit_message>
peer assessment update (Marco)
</commit_message>
<xml_diff>
--- a/peer_assessment.docx
+++ b/peer_assessment.docx
@@ -4,7 +4,7 @@
   <w:body>
     <w:p>
       <w:pPr>
-        <w:pStyle w:val="Title"/>
+        <w:pStyle w:val="a4"/>
         <w:pBdr>
           <w:bottom w:val="single" w:sz="4" w:space="1" w:color="auto"/>
         </w:pBdr>
@@ -394,7 +394,7 @@
     </w:p>
     <w:tbl>
       <w:tblPr>
-        <w:tblStyle w:val="GridTable4-Accent3"/>
+        <w:tblStyle w:val="4-3"/>
         <w:tblW w:w="0" w:type="auto"/>
         <w:tblLook w:val="04A0" w:firstRow="1" w:lastRow="0" w:firstColumn="1" w:lastColumn="0" w:noHBand="0" w:noVBand="1"/>
       </w:tblPr>
@@ -741,7 +741,7 @@
     </w:tbl>
     <w:p>
       <w:pPr>
-        <w:pStyle w:val="Heading1"/>
+        <w:pStyle w:val="1"/>
         <w:shd w:val="clear" w:color="auto" w:fill="C9C9C9" w:themeFill="accent3" w:themeFillTint="99"/>
         <w:rPr>
           <w:rFonts w:ascii="Times New Roman" w:eastAsiaTheme="minorEastAsia" w:hAnsi="Times New Roman" w:cs="Times New Roman"/>
@@ -794,7 +794,7 @@
     </w:p>
     <w:p>
       <w:pPr>
-        <w:pStyle w:val="ListParagraph"/>
+        <w:pStyle w:val="a6"/>
         <w:numPr>
           <w:ilvl w:val="0"/>
           <w:numId w:val="2"/>
@@ -818,7 +818,7 @@
     </w:p>
     <w:p>
       <w:pPr>
-        <w:pStyle w:val="ListParagraph"/>
+        <w:pStyle w:val="a6"/>
         <w:numPr>
           <w:ilvl w:val="1"/>
           <w:numId w:val="2"/>
@@ -852,7 +852,7 @@
     </w:p>
     <w:p>
       <w:pPr>
-        <w:pStyle w:val="Heading1"/>
+        <w:pStyle w:val="1"/>
         <w:shd w:val="clear" w:color="auto" w:fill="C9C9C9" w:themeFill="accent3" w:themeFillTint="99"/>
         <w:rPr>
           <w:rFonts w:ascii="Times New Roman" w:eastAsiaTheme="minorEastAsia" w:hAnsi="Times New Roman" w:cs="Times New Roman"/>
@@ -928,7 +928,7 @@
     </w:p>
     <w:p>
       <w:pPr>
-        <w:pStyle w:val="ListParagraph"/>
+        <w:pStyle w:val="a6"/>
         <w:numPr>
           <w:ilvl w:val="0"/>
           <w:numId w:val="2"/>
@@ -952,7 +952,7 @@
     </w:p>
     <w:p>
       <w:pPr>
-        <w:pStyle w:val="ListParagraph"/>
+        <w:pStyle w:val="a6"/>
         <w:numPr>
           <w:ilvl w:val="1"/>
           <w:numId w:val="2"/>
@@ -976,7 +976,7 @@
     </w:p>
     <w:p>
       <w:pPr>
-        <w:pStyle w:val="ListParagraph"/>
+        <w:pStyle w:val="a6"/>
         <w:numPr>
           <w:ilvl w:val="2"/>
           <w:numId w:val="2"/>
@@ -1000,7 +1000,7 @@
     </w:p>
     <w:p>
       <w:pPr>
-        <w:pStyle w:val="ListParagraph"/>
+        <w:pStyle w:val="a6"/>
         <w:numPr>
           <w:ilvl w:val="2"/>
           <w:numId w:val="2"/>
@@ -1024,7 +1024,7 @@
     </w:p>
     <w:p>
       <w:pPr>
-        <w:pStyle w:val="ListParagraph"/>
+        <w:pStyle w:val="a6"/>
         <w:numPr>
           <w:ilvl w:val="2"/>
           <w:numId w:val="2"/>
@@ -1048,7 +1048,7 @@
     </w:p>
     <w:p>
       <w:pPr>
-        <w:pStyle w:val="ListParagraph"/>
+        <w:pStyle w:val="a6"/>
         <w:numPr>
           <w:ilvl w:val="2"/>
           <w:numId w:val="2"/>
@@ -1072,7 +1072,7 @@
     </w:p>
     <w:p>
       <w:pPr>
-        <w:pStyle w:val="ListParagraph"/>
+        <w:pStyle w:val="a6"/>
         <w:numPr>
           <w:ilvl w:val="2"/>
           <w:numId w:val="2"/>
@@ -1096,7 +1096,7 @@
     </w:p>
     <w:p>
       <w:pPr>
-        <w:pStyle w:val="ListParagraph"/>
+        <w:pStyle w:val="a6"/>
         <w:numPr>
           <w:ilvl w:val="2"/>
           <w:numId w:val="2"/>
@@ -1120,7 +1120,7 @@
     </w:p>
     <w:p>
       <w:pPr>
-        <w:pStyle w:val="ListParagraph"/>
+        <w:pStyle w:val="a6"/>
         <w:numPr>
           <w:ilvl w:val="1"/>
           <w:numId w:val="2"/>
@@ -1144,7 +1144,7 @@
     </w:p>
     <w:p>
       <w:pPr>
-        <w:pStyle w:val="ListParagraph"/>
+        <w:pStyle w:val="a6"/>
         <w:numPr>
           <w:ilvl w:val="2"/>
           <w:numId w:val="2"/>
@@ -1168,7 +1168,7 @@
     </w:p>
     <w:p>
       <w:pPr>
-        <w:pStyle w:val="ListParagraph"/>
+        <w:pStyle w:val="a6"/>
         <w:numPr>
           <w:ilvl w:val="1"/>
           <w:numId w:val="2"/>
@@ -1192,7 +1192,7 @@
     </w:p>
     <w:p>
       <w:pPr>
-        <w:pStyle w:val="ListParagraph"/>
+        <w:pStyle w:val="a6"/>
         <w:numPr>
           <w:ilvl w:val="2"/>
           <w:numId w:val="2"/>
@@ -1406,7 +1406,7 @@
     </w:p>
     <w:p>
       <w:pPr>
-        <w:pStyle w:val="Heading1"/>
+        <w:pStyle w:val="1"/>
         <w:shd w:val="clear" w:color="auto" w:fill="C9C9C9" w:themeFill="accent3" w:themeFillTint="99"/>
         <w:rPr>
           <w:rFonts w:ascii="Times New Roman" w:eastAsiaTheme="minorEastAsia" w:hAnsi="Times New Roman" w:cs="Times New Roman"/>
@@ -1458,7 +1458,7 @@
     </w:p>
     <w:p>
       <w:pPr>
-        <w:pStyle w:val="ListParagraph"/>
+        <w:pStyle w:val="a6"/>
         <w:numPr>
           <w:ilvl w:val="0"/>
           <w:numId w:val="2"/>
@@ -1482,7 +1482,7 @@
     </w:p>
     <w:p>
       <w:pPr>
-        <w:pStyle w:val="ListParagraph"/>
+        <w:pStyle w:val="a6"/>
         <w:numPr>
           <w:ilvl w:val="1"/>
           <w:numId w:val="2"/>
@@ -1515,7 +1515,7 @@
     </w:p>
     <w:p>
       <w:pPr>
-        <w:pStyle w:val="ListParagraph"/>
+        <w:pStyle w:val="a6"/>
         <w:numPr>
           <w:ilvl w:val="1"/>
           <w:numId w:val="2"/>
@@ -1557,7 +1557,7 @@
     </w:p>
     <w:p>
       <w:pPr>
-        <w:pStyle w:val="ListParagraph"/>
+        <w:pStyle w:val="a6"/>
         <w:numPr>
           <w:ilvl w:val="1"/>
           <w:numId w:val="2"/>
@@ -1599,7 +1599,7 @@
     </w:p>
     <w:p>
       <w:pPr>
-        <w:pStyle w:val="ListParagraph"/>
+        <w:pStyle w:val="a6"/>
         <w:numPr>
           <w:ilvl w:val="1"/>
           <w:numId w:val="2"/>
@@ -1633,7 +1633,7 @@
     </w:p>
     <w:p>
       <w:pPr>
-        <w:pStyle w:val="ListParagraph"/>
+        <w:pStyle w:val="a6"/>
         <w:numPr>
           <w:ilvl w:val="1"/>
           <w:numId w:val="2"/>
@@ -1657,7 +1657,7 @@
     </w:p>
     <w:p>
       <w:pPr>
-        <w:pStyle w:val="ListParagraph"/>
+        <w:pStyle w:val="a6"/>
         <w:numPr>
           <w:ilvl w:val="1"/>
           <w:numId w:val="2"/>
@@ -1699,7 +1699,7 @@
     </w:p>
     <w:p>
       <w:pPr>
-        <w:pStyle w:val="ListParagraph"/>
+        <w:pStyle w:val="a6"/>
         <w:numPr>
           <w:ilvl w:val="1"/>
           <w:numId w:val="2"/>
@@ -1732,7 +1732,7 @@
     </w:p>
     <w:p>
       <w:pPr>
-        <w:pStyle w:val="ListParagraph"/>
+        <w:pStyle w:val="a6"/>
         <w:numPr>
           <w:ilvl w:val="1"/>
           <w:numId w:val="2"/>
@@ -1756,7 +1756,7 @@
     </w:p>
     <w:p>
       <w:pPr>
-        <w:pStyle w:val="ListParagraph"/>
+        <w:pStyle w:val="a6"/>
         <w:numPr>
           <w:ilvl w:val="1"/>
           <w:numId w:val="2"/>
@@ -1780,7 +1780,7 @@
     </w:p>
     <w:p>
       <w:pPr>
-        <w:pStyle w:val="ListParagraph"/>
+        <w:pStyle w:val="a6"/>
         <w:numPr>
           <w:ilvl w:val="1"/>
           <w:numId w:val="2"/>
@@ -1804,7 +1804,7 @@
     </w:p>
     <w:p>
       <w:pPr>
-        <w:pStyle w:val="ListParagraph"/>
+        <w:pStyle w:val="a6"/>
         <w:numPr>
           <w:ilvl w:val="1"/>
           <w:numId w:val="2"/>
@@ -1828,7 +1828,7 @@
     </w:p>
     <w:p>
       <w:pPr>
-        <w:pStyle w:val="ListParagraph"/>
+        <w:pStyle w:val="a6"/>
         <w:numPr>
           <w:ilvl w:val="1"/>
           <w:numId w:val="2"/>
@@ -1950,7 +1950,7 @@
     </w:p>
     <w:p>
       <w:pPr>
-        <w:pStyle w:val="Heading1"/>
+        <w:pStyle w:val="1"/>
         <w:shd w:val="clear" w:color="auto" w:fill="C9C9C9" w:themeFill="accent3" w:themeFillTint="99"/>
         <w:rPr>
           <w:rFonts w:ascii="Times New Roman" w:eastAsiaTheme="minorEastAsia" w:hAnsi="Times New Roman" w:cs="Times New Roman"/>
@@ -2014,7 +2014,7 @@
     </w:p>
     <w:p>
       <w:pPr>
-        <w:pStyle w:val="ListParagraph"/>
+        <w:pStyle w:val="a6"/>
         <w:numPr>
           <w:ilvl w:val="0"/>
           <w:numId w:val="2"/>
@@ -2038,7 +2038,7 @@
     </w:p>
     <w:p>
       <w:pPr>
-        <w:pStyle w:val="ListParagraph"/>
+        <w:pStyle w:val="a6"/>
         <w:numPr>
           <w:ilvl w:val="1"/>
           <w:numId w:val="2"/>
@@ -2212,17 +2212,7 @@
     </w:p>
     <w:p>
       <w:pPr>
-        <w:rPr>
-          <w:rFonts w:ascii="Times New Roman" w:hAnsi="Times New Roman" w:cs="Times New Roman"/>
-          <w:sz w:val="44"/>
-          <w:szCs w:val="44"/>
-          <w:lang w:val="en-US"/>
-        </w:rPr>
-      </w:pPr>
-    </w:p>
-    <w:p>
-      <w:pPr>
-        <w:pStyle w:val="Heading1"/>
+        <w:pStyle w:val="1"/>
         <w:shd w:val="clear" w:color="auto" w:fill="C9C9C9" w:themeFill="accent3" w:themeFillTint="99"/>
         <w:rPr>
           <w:rFonts w:ascii="Times New Roman" w:eastAsiaTheme="minorEastAsia" w:hAnsi="Times New Roman" w:cs="Times New Roman"/>
@@ -2298,7 +2288,7 @@
     </w:p>
     <w:p>
       <w:pPr>
-        <w:pStyle w:val="ListParagraph"/>
+        <w:pStyle w:val="a6"/>
         <w:numPr>
           <w:ilvl w:val="0"/>
           <w:numId w:val="2"/>
@@ -2322,7 +2312,7 @@
     </w:p>
     <w:p>
       <w:pPr>
-        <w:pStyle w:val="ListParagraph"/>
+        <w:pStyle w:val="a6"/>
         <w:numPr>
           <w:ilvl w:val="1"/>
           <w:numId w:val="2"/>
@@ -2341,172 +2331,400 @@
           <w:szCs w:val="44"/>
           <w:lang w:val="en-US"/>
         </w:rPr>
-        <w:t>To be Filled</w:t>
-      </w:r>
-    </w:p>
-    <w:p>
-      <w:pPr>
-        <w:rPr>
-          <w:rFonts w:ascii="Times New Roman" w:hAnsi="Times New Roman" w:cs="Times New Roman"/>
-          <w:sz w:val="44"/>
-          <w:szCs w:val="44"/>
-          <w:lang w:val="en-US"/>
-        </w:rPr>
-      </w:pPr>
-    </w:p>
-    <w:p>
-      <w:pPr>
-        <w:rPr>
-          <w:rFonts w:ascii="Times New Roman" w:hAnsi="Times New Roman" w:cs="Times New Roman"/>
-          <w:sz w:val="44"/>
-          <w:szCs w:val="44"/>
-          <w:lang w:val="en-US"/>
-        </w:rPr>
-      </w:pPr>
-    </w:p>
-    <w:p>
-      <w:pPr>
-        <w:rPr>
-          <w:rFonts w:ascii="Times New Roman" w:hAnsi="Times New Roman" w:cs="Times New Roman"/>
-          <w:sz w:val="44"/>
-          <w:szCs w:val="44"/>
-          <w:lang w:val="en-US"/>
-        </w:rPr>
-      </w:pPr>
-    </w:p>
-    <w:p>
-      <w:pPr>
-        <w:rPr>
-          <w:rFonts w:ascii="Times New Roman" w:hAnsi="Times New Roman" w:cs="Times New Roman"/>
-          <w:sz w:val="44"/>
-          <w:szCs w:val="44"/>
-          <w:lang w:val="en-US"/>
-        </w:rPr>
-      </w:pPr>
-    </w:p>
-    <w:p>
-      <w:pPr>
-        <w:rPr>
-          <w:rFonts w:ascii="Times New Roman" w:hAnsi="Times New Roman" w:cs="Times New Roman"/>
-          <w:sz w:val="44"/>
-          <w:szCs w:val="44"/>
-          <w:lang w:val="en-US"/>
-        </w:rPr>
-      </w:pPr>
-    </w:p>
-    <w:p>
-      <w:pPr>
-        <w:rPr>
-          <w:rFonts w:ascii="Times New Roman" w:hAnsi="Times New Roman" w:cs="Times New Roman"/>
-          <w:sz w:val="44"/>
-          <w:szCs w:val="44"/>
-          <w:lang w:val="en-US"/>
-        </w:rPr>
-      </w:pPr>
-    </w:p>
-    <w:p>
-      <w:pPr>
-        <w:rPr>
-          <w:rFonts w:ascii="Times New Roman" w:hAnsi="Times New Roman" w:cs="Times New Roman"/>
-          <w:sz w:val="44"/>
-          <w:szCs w:val="44"/>
-          <w:lang w:val="en-US"/>
-        </w:rPr>
-      </w:pPr>
-    </w:p>
-    <w:p>
-      <w:pPr>
-        <w:rPr>
-          <w:rFonts w:ascii="Times New Roman" w:hAnsi="Times New Roman" w:cs="Times New Roman"/>
-          <w:sz w:val="44"/>
-          <w:szCs w:val="44"/>
-          <w:lang w:val="en-US"/>
-        </w:rPr>
-      </w:pPr>
-    </w:p>
-    <w:p>
-      <w:pPr>
-        <w:rPr>
-          <w:rFonts w:ascii="Times New Roman" w:hAnsi="Times New Roman" w:cs="Times New Roman"/>
-          <w:sz w:val="44"/>
-          <w:szCs w:val="44"/>
-          <w:lang w:val="en-US"/>
-        </w:rPr>
-      </w:pPr>
-    </w:p>
-    <w:p>
-      <w:pPr>
-        <w:rPr>
-          <w:rFonts w:ascii="Times New Roman" w:hAnsi="Times New Roman" w:cs="Times New Roman"/>
-          <w:sz w:val="44"/>
-          <w:szCs w:val="44"/>
-          <w:lang w:val="en-US"/>
-        </w:rPr>
-      </w:pPr>
-    </w:p>
-    <w:p>
-      <w:pPr>
-        <w:rPr>
-          <w:rFonts w:ascii="Times New Roman" w:hAnsi="Times New Roman" w:cs="Times New Roman"/>
-          <w:sz w:val="44"/>
-          <w:szCs w:val="44"/>
-          <w:lang w:val="en-US"/>
-        </w:rPr>
-      </w:pPr>
-    </w:p>
-    <w:p>
-      <w:pPr>
-        <w:rPr>
-          <w:rFonts w:ascii="Times New Roman" w:hAnsi="Times New Roman" w:cs="Times New Roman"/>
-          <w:sz w:val="44"/>
-          <w:szCs w:val="44"/>
-          <w:lang w:val="en-US"/>
-        </w:rPr>
-      </w:pPr>
-    </w:p>
-    <w:p>
-      <w:pPr>
-        <w:rPr>
-          <w:rFonts w:ascii="Times New Roman" w:hAnsi="Times New Roman" w:cs="Times New Roman"/>
-          <w:sz w:val="44"/>
-          <w:szCs w:val="44"/>
-          <w:lang w:val="en-US"/>
-        </w:rPr>
-      </w:pPr>
-    </w:p>
-    <w:p>
-      <w:pPr>
-        <w:rPr>
-          <w:rFonts w:ascii="Times New Roman" w:hAnsi="Times New Roman" w:cs="Times New Roman"/>
-          <w:sz w:val="44"/>
-          <w:szCs w:val="44"/>
-          <w:lang w:val="en-US"/>
-        </w:rPr>
-      </w:pPr>
-    </w:p>
-    <w:p>
-      <w:pPr>
-        <w:rPr>
-          <w:rFonts w:ascii="Times New Roman" w:hAnsi="Times New Roman" w:cs="Times New Roman"/>
-          <w:sz w:val="44"/>
-          <w:szCs w:val="44"/>
-          <w:lang w:val="en-US"/>
-        </w:rPr>
-      </w:pPr>
-    </w:p>
-    <w:p>
-      <w:pPr>
-        <w:rPr>
-          <w:rFonts w:ascii="Times New Roman" w:hAnsi="Times New Roman" w:cs="Times New Roman"/>
-          <w:sz w:val="44"/>
-          <w:szCs w:val="44"/>
-          <w:lang w:val="en-US"/>
-        </w:rPr>
-      </w:pPr>
-    </w:p>
-    <w:p>
-      <w:pPr>
-        <w:pStyle w:val="Heading1"/>
+        <w:t xml:space="preserve">Super admin create user page </w:t>
+      </w:r>
+      <w:r>
+        <w:rPr>
+          <w:rFonts w:ascii="Times New Roman" w:hAnsi="Times New Roman" w:cs="Times New Roman"/>
+          <w:sz w:val="44"/>
+          <w:szCs w:val="44"/>
+          <w:lang w:val="en-US"/>
+        </w:rPr>
+        <w:t>w</w:t>
+      </w:r>
+      <w:r>
+        <w:rPr>
+          <w:rFonts w:ascii="Times New Roman" w:hAnsi="Times New Roman" w:cs="Times New Roman"/>
+          <w:sz w:val="44"/>
+          <w:szCs w:val="44"/>
+          <w:lang w:val="en-US"/>
+        </w:rPr>
+        <w:t>ireframe</w:t>
+      </w:r>
+    </w:p>
+    <w:p>
+      <w:pPr>
+        <w:pStyle w:val="a6"/>
+        <w:numPr>
+          <w:ilvl w:val="1"/>
+          <w:numId w:val="2"/>
+        </w:numPr>
+        <w:rPr>
+          <w:rFonts w:ascii="Times New Roman" w:hAnsi="Times New Roman" w:cs="Times New Roman"/>
+          <w:sz w:val="44"/>
+          <w:szCs w:val="44"/>
+          <w:lang w:val="en-US"/>
+        </w:rPr>
+      </w:pPr>
+      <w:r>
+        <w:rPr>
+          <w:rFonts w:ascii="Times New Roman" w:hAnsi="Times New Roman" w:cs="Times New Roman"/>
+          <w:sz w:val="44"/>
+          <w:szCs w:val="44"/>
+          <w:lang w:val="en-US"/>
+        </w:rPr>
+        <w:t xml:space="preserve">Super admin </w:t>
+      </w:r>
+      <w:r>
+        <w:rPr>
+          <w:rFonts w:ascii="Times New Roman" w:hAnsi="Times New Roman" w:cs="Times New Roman"/>
+          <w:sz w:val="44"/>
+          <w:szCs w:val="44"/>
+          <w:lang w:val="en-US"/>
+        </w:rPr>
+        <w:t>view</w:t>
+      </w:r>
+      <w:r>
+        <w:rPr>
+          <w:rFonts w:ascii="Times New Roman" w:hAnsi="Times New Roman" w:cs="Times New Roman"/>
+          <w:sz w:val="44"/>
+          <w:szCs w:val="44"/>
+          <w:lang w:val="en-US"/>
+        </w:rPr>
+        <w:t xml:space="preserve"> user page</w:t>
+      </w:r>
+      <w:r>
+        <w:rPr>
+          <w:rFonts w:ascii="Times New Roman" w:hAnsi="Times New Roman" w:cs="Times New Roman"/>
+          <w:sz w:val="44"/>
+          <w:szCs w:val="44"/>
+          <w:lang w:val="en-US"/>
+        </w:rPr>
+        <w:t xml:space="preserve"> </w:t>
+      </w:r>
+      <w:r>
+        <w:rPr>
+          <w:rFonts w:ascii="Times New Roman" w:hAnsi="Times New Roman" w:cs="Times New Roman"/>
+          <w:sz w:val="44"/>
+          <w:szCs w:val="44"/>
+          <w:lang w:val="en-US"/>
+        </w:rPr>
+        <w:t>w</w:t>
+      </w:r>
+      <w:r>
+        <w:rPr>
+          <w:rFonts w:ascii="Times New Roman" w:hAnsi="Times New Roman" w:cs="Times New Roman"/>
+          <w:sz w:val="44"/>
+          <w:szCs w:val="44"/>
+          <w:lang w:val="en-US"/>
+        </w:rPr>
+        <w:t>ireframe</w:t>
+      </w:r>
+    </w:p>
+    <w:p>
+      <w:pPr>
+        <w:pStyle w:val="a6"/>
+        <w:numPr>
+          <w:ilvl w:val="1"/>
+          <w:numId w:val="2"/>
+        </w:numPr>
+        <w:rPr>
+          <w:rFonts w:ascii="Times New Roman" w:hAnsi="Times New Roman" w:cs="Times New Roman"/>
+          <w:sz w:val="44"/>
+          <w:szCs w:val="44"/>
+          <w:lang w:val="en-US"/>
+        </w:rPr>
+      </w:pPr>
+      <w:r>
+        <w:rPr>
+          <w:rFonts w:ascii="Times New Roman" w:hAnsi="Times New Roman" w:cs="Times New Roman"/>
+          <w:sz w:val="44"/>
+          <w:szCs w:val="44"/>
+          <w:lang w:val="en-US"/>
+        </w:rPr>
+        <w:t xml:space="preserve">Super admin </w:t>
+      </w:r>
+      <w:r>
+        <w:rPr>
+          <w:rFonts w:ascii="Times New Roman" w:hAnsi="Times New Roman" w:cs="Times New Roman"/>
+          <w:sz w:val="44"/>
+          <w:szCs w:val="44"/>
+          <w:lang w:val="en-US"/>
+        </w:rPr>
+        <w:t>edit</w:t>
+      </w:r>
+      <w:r>
+        <w:rPr>
+          <w:rFonts w:ascii="Times New Roman" w:hAnsi="Times New Roman" w:cs="Times New Roman"/>
+          <w:sz w:val="44"/>
+          <w:szCs w:val="44"/>
+          <w:lang w:val="en-US"/>
+        </w:rPr>
+        <w:t xml:space="preserve"> user page</w:t>
+      </w:r>
+      <w:r>
+        <w:rPr>
+          <w:rFonts w:ascii="Times New Roman" w:hAnsi="Times New Roman" w:cs="Times New Roman"/>
+          <w:sz w:val="44"/>
+          <w:szCs w:val="44"/>
+          <w:lang w:val="en-US"/>
+        </w:rPr>
+        <w:t xml:space="preserve"> </w:t>
+      </w:r>
+      <w:r>
+        <w:rPr>
+          <w:rFonts w:ascii="Times New Roman" w:hAnsi="Times New Roman" w:cs="Times New Roman"/>
+          <w:sz w:val="44"/>
+          <w:szCs w:val="44"/>
+          <w:lang w:val="en-US"/>
+        </w:rPr>
+        <w:t>w</w:t>
+      </w:r>
+      <w:r>
+        <w:rPr>
+          <w:rFonts w:ascii="Times New Roman" w:hAnsi="Times New Roman" w:cs="Times New Roman"/>
+          <w:sz w:val="44"/>
+          <w:szCs w:val="44"/>
+          <w:lang w:val="en-US"/>
+        </w:rPr>
+        <w:t>ireframe</w:t>
+      </w:r>
+    </w:p>
+    <w:p>
+      <w:pPr>
+        <w:pStyle w:val="a6"/>
+        <w:numPr>
+          <w:ilvl w:val="1"/>
+          <w:numId w:val="2"/>
+        </w:numPr>
+        <w:rPr>
+          <w:rFonts w:ascii="Times New Roman" w:hAnsi="Times New Roman" w:cs="Times New Roman"/>
+          <w:sz w:val="44"/>
+          <w:szCs w:val="44"/>
+          <w:lang w:val="en-US"/>
+        </w:rPr>
+      </w:pPr>
+      <w:r>
+        <w:rPr>
+          <w:rFonts w:ascii="Times New Roman" w:hAnsi="Times New Roman" w:cs="Times New Roman"/>
+          <w:sz w:val="44"/>
+          <w:szCs w:val="44"/>
+          <w:lang w:val="en-US"/>
+        </w:rPr>
+        <w:t>2 User stories (7-8)</w:t>
+      </w:r>
+    </w:p>
+    <w:p>
+      <w:pPr>
+        <w:pStyle w:val="a6"/>
+        <w:numPr>
+          <w:ilvl w:val="1"/>
+          <w:numId w:val="2"/>
+        </w:numPr>
+        <w:rPr>
+          <w:rFonts w:ascii="Times New Roman" w:hAnsi="Times New Roman" w:cs="Times New Roman"/>
+          <w:sz w:val="44"/>
+          <w:szCs w:val="44"/>
+          <w:lang w:val="en-US"/>
+        </w:rPr>
+      </w:pPr>
+      <w:r>
+        <w:rPr>
+          <w:rFonts w:ascii="Times New Roman" w:hAnsi="Times New Roman" w:cs="Times New Roman"/>
+          <w:sz w:val="44"/>
+          <w:szCs w:val="44"/>
+          <w:lang w:val="en-US"/>
+        </w:rPr>
+        <w:t>3 Product Backlog(21-23)</w:t>
+      </w:r>
+    </w:p>
+    <w:p>
+      <w:pPr>
+        <w:pStyle w:val="a6"/>
+        <w:numPr>
+          <w:ilvl w:val="1"/>
+          <w:numId w:val="2"/>
+        </w:numPr>
+        <w:rPr>
+          <w:rFonts w:ascii="Times New Roman" w:hAnsi="Times New Roman" w:cs="Times New Roman"/>
+          <w:sz w:val="44"/>
+          <w:szCs w:val="44"/>
+          <w:lang w:val="en-US"/>
+        </w:rPr>
+      </w:pPr>
+      <w:r>
+        <w:rPr>
+          <w:rFonts w:ascii="Times New Roman" w:hAnsi="Times New Roman" w:cs="Times New Roman"/>
+          <w:sz w:val="44"/>
+          <w:szCs w:val="44"/>
+          <w:lang w:val="en-US"/>
+        </w:rPr>
+        <w:t>Setup Discord communication group</w:t>
+      </w:r>
+    </w:p>
+    <w:p>
+      <w:pPr>
+        <w:rPr>
+          <w:rFonts w:ascii="Times New Roman" w:hAnsi="Times New Roman" w:cs="Times New Roman"/>
+          <w:sz w:val="44"/>
+          <w:szCs w:val="44"/>
+          <w:lang w:val="en-US"/>
+        </w:rPr>
+      </w:pPr>
+    </w:p>
+    <w:p>
+      <w:pPr>
+        <w:rPr>
+          <w:rFonts w:ascii="Times New Roman" w:hAnsi="Times New Roman" w:cs="Times New Roman"/>
+          <w:sz w:val="44"/>
+          <w:szCs w:val="44"/>
+          <w:lang w:val="en-US"/>
+        </w:rPr>
+      </w:pPr>
+    </w:p>
+    <w:p>
+      <w:pPr>
+        <w:rPr>
+          <w:rFonts w:ascii="Times New Roman" w:hAnsi="Times New Roman" w:cs="Times New Roman"/>
+          <w:sz w:val="44"/>
+          <w:szCs w:val="44"/>
+          <w:lang w:val="en-US"/>
+        </w:rPr>
+      </w:pPr>
+    </w:p>
+    <w:p>
+      <w:pPr>
+        <w:rPr>
+          <w:rFonts w:ascii="Times New Roman" w:hAnsi="Times New Roman" w:cs="Times New Roman"/>
+          <w:sz w:val="44"/>
+          <w:szCs w:val="44"/>
+          <w:lang w:val="en-US"/>
+        </w:rPr>
+      </w:pPr>
+    </w:p>
+    <w:p>
+      <w:pPr>
+        <w:rPr>
+          <w:rFonts w:ascii="Times New Roman" w:hAnsi="Times New Roman" w:cs="Times New Roman"/>
+          <w:sz w:val="44"/>
+          <w:szCs w:val="44"/>
+          <w:lang w:val="en-US"/>
+        </w:rPr>
+      </w:pPr>
+    </w:p>
+    <w:p>
+      <w:pPr>
+        <w:rPr>
+          <w:rFonts w:ascii="Times New Roman" w:hAnsi="Times New Roman" w:cs="Times New Roman"/>
+          <w:sz w:val="44"/>
+          <w:szCs w:val="44"/>
+          <w:lang w:val="en-US"/>
+        </w:rPr>
+      </w:pPr>
+    </w:p>
+    <w:p>
+      <w:pPr>
+        <w:rPr>
+          <w:rFonts w:ascii="Times New Roman" w:hAnsi="Times New Roman" w:cs="Times New Roman"/>
+          <w:sz w:val="44"/>
+          <w:szCs w:val="44"/>
+          <w:lang w:val="en-US"/>
+        </w:rPr>
+      </w:pPr>
+    </w:p>
+    <w:p>
+      <w:pPr>
+        <w:rPr>
+          <w:rFonts w:ascii="Times New Roman" w:hAnsi="Times New Roman" w:cs="Times New Roman"/>
+          <w:sz w:val="44"/>
+          <w:szCs w:val="44"/>
+          <w:lang w:val="en-US"/>
+        </w:rPr>
+      </w:pPr>
+    </w:p>
+    <w:p>
+      <w:pPr>
+        <w:rPr>
+          <w:rFonts w:ascii="Times New Roman" w:hAnsi="Times New Roman" w:cs="Times New Roman"/>
+          <w:sz w:val="44"/>
+          <w:szCs w:val="44"/>
+          <w:lang w:val="en-US"/>
+        </w:rPr>
+      </w:pPr>
+    </w:p>
+    <w:p>
+      <w:pPr>
+        <w:rPr>
+          <w:rFonts w:ascii="Times New Roman" w:hAnsi="Times New Roman" w:cs="Times New Roman"/>
+          <w:sz w:val="44"/>
+          <w:szCs w:val="44"/>
+          <w:lang w:val="en-US"/>
+        </w:rPr>
+      </w:pPr>
+    </w:p>
+    <w:p>
+      <w:pPr>
+        <w:rPr>
+          <w:rFonts w:ascii="Times New Roman" w:hAnsi="Times New Roman" w:cs="Times New Roman"/>
+          <w:sz w:val="44"/>
+          <w:szCs w:val="44"/>
+          <w:lang w:val="en-US"/>
+        </w:rPr>
+      </w:pPr>
+    </w:p>
+    <w:p>
+      <w:pPr>
+        <w:rPr>
+          <w:rFonts w:ascii="Times New Roman" w:hAnsi="Times New Roman" w:cs="Times New Roman"/>
+          <w:sz w:val="44"/>
+          <w:szCs w:val="44"/>
+          <w:lang w:val="en-US"/>
+        </w:rPr>
+      </w:pPr>
+    </w:p>
+    <w:p>
+      <w:pPr>
+        <w:rPr>
+          <w:rFonts w:ascii="Times New Roman" w:hAnsi="Times New Roman" w:cs="Times New Roman"/>
+          <w:sz w:val="44"/>
+          <w:szCs w:val="44"/>
+          <w:lang w:val="en-US"/>
+        </w:rPr>
+      </w:pPr>
+    </w:p>
+    <w:p>
+      <w:pPr>
+        <w:rPr>
+          <w:rFonts w:ascii="Times New Roman" w:hAnsi="Times New Roman" w:cs="Times New Roman"/>
+          <w:sz w:val="44"/>
+          <w:szCs w:val="44"/>
+          <w:lang w:val="en-US"/>
+        </w:rPr>
+      </w:pPr>
+    </w:p>
+    <w:p>
+      <w:pPr>
+        <w:rPr>
+          <w:rFonts w:ascii="Times New Roman" w:hAnsi="Times New Roman" w:cs="Times New Roman"/>
+          <w:sz w:val="44"/>
+          <w:szCs w:val="44"/>
+          <w:lang w:val="en-US"/>
+        </w:rPr>
+      </w:pPr>
+    </w:p>
+    <w:p>
+      <w:pPr>
+        <w:rPr>
+          <w:rFonts w:ascii="Times New Roman" w:hAnsi="Times New Roman" w:cs="Times New Roman"/>
+          <w:sz w:val="44"/>
+          <w:szCs w:val="44"/>
+          <w:lang w:val="en-US"/>
+        </w:rPr>
+      </w:pPr>
+    </w:p>
+    <w:p>
+      <w:pPr>
+        <w:pStyle w:val="1"/>
         <w:shd w:val="clear" w:color="auto" w:fill="C9C9C9" w:themeFill="accent3" w:themeFillTint="99"/>
         <w:rPr>
           <w:rFonts w:ascii="Times New Roman" w:eastAsiaTheme="minorEastAsia" w:hAnsi="Times New Roman" w:cs="Times New Roman"/>
@@ -2595,7 +2813,7 @@
     </w:p>
     <w:p>
       <w:pPr>
-        <w:pStyle w:val="ListParagraph"/>
+        <w:pStyle w:val="a6"/>
         <w:numPr>
           <w:ilvl w:val="0"/>
           <w:numId w:val="2"/>
@@ -2619,7 +2837,7 @@
     </w:p>
     <w:p>
       <w:pPr>
-        <w:pStyle w:val="ListParagraph"/>
+        <w:pStyle w:val="a6"/>
         <w:numPr>
           <w:ilvl w:val="1"/>
           <w:numId w:val="2"/>
@@ -3441,15 +3659,15 @@
     <w:lsdException w:name="Unresolved Mention" w:semiHidden="1" w:unhideWhenUsed="1"/>
     <w:lsdException w:name="Smart Link" w:semiHidden="1" w:unhideWhenUsed="1"/>
   </w:latentStyles>
-  <w:style w:type="paragraph" w:default="1" w:styleId="Normal">
+  <w:style w:type="paragraph" w:default="1" w:styleId="a">
     <w:name w:val="Normal"/>
     <w:qFormat/>
   </w:style>
-  <w:style w:type="paragraph" w:styleId="Heading1">
+  <w:style w:type="paragraph" w:styleId="1">
     <w:name w:val="heading 1"/>
-    <w:basedOn w:val="Normal"/>
-    <w:next w:val="Normal"/>
-    <w:link w:val="Heading1Char"/>
+    <w:basedOn w:val="a"/>
+    <w:next w:val="a"/>
+    <w:link w:val="10"/>
     <w:uiPriority w:val="9"/>
     <w:qFormat/>
     <w:rsid w:val="003E13EF"/>
@@ -3466,13 +3684,13 @@
       <w:szCs w:val="32"/>
     </w:rPr>
   </w:style>
-  <w:style w:type="character" w:default="1" w:styleId="DefaultParagraphFont">
+  <w:style w:type="character" w:default="1" w:styleId="a0">
     <w:name w:val="Default Paragraph Font"/>
     <w:uiPriority w:val="1"/>
     <w:semiHidden/>
     <w:unhideWhenUsed/>
   </w:style>
-  <w:style w:type="table" w:default="1" w:styleId="TableNormal">
+  <w:style w:type="table" w:default="1" w:styleId="a1">
     <w:name w:val="Normal Table"/>
     <w:uiPriority w:val="99"/>
     <w:semiHidden/>
@@ -3487,15 +3705,15 @@
       </w:tblCellMar>
     </w:tblPr>
   </w:style>
-  <w:style w:type="numbering" w:default="1" w:styleId="NoList">
+  <w:style w:type="numbering" w:default="1" w:styleId="a2">
     <w:name w:val="No List"/>
     <w:uiPriority w:val="99"/>
     <w:semiHidden/>
     <w:unhideWhenUsed/>
   </w:style>
-  <w:style w:type="table" w:styleId="TableGrid">
+  <w:style w:type="table" w:styleId="a3">
     <w:name w:val="Table Grid"/>
-    <w:basedOn w:val="TableNormal"/>
+    <w:basedOn w:val="a1"/>
     <w:uiPriority w:val="39"/>
     <w:rsid w:val="00217898"/>
     <w:pPr>
@@ -3512,11 +3730,11 @@
       </w:tblBorders>
     </w:tblPr>
   </w:style>
-  <w:style w:type="paragraph" w:styleId="Title">
+  <w:style w:type="paragraph" w:styleId="a4">
     <w:name w:val="Title"/>
-    <w:basedOn w:val="Normal"/>
-    <w:next w:val="Normal"/>
-    <w:link w:val="TitleChar"/>
+    <w:basedOn w:val="a"/>
+    <w:next w:val="a"/>
+    <w:link w:val="a5"/>
     <w:uiPriority w:val="10"/>
     <w:qFormat/>
     <w:rsid w:val="002B5A0E"/>
@@ -3532,10 +3750,10 @@
       <w:szCs w:val="56"/>
     </w:rPr>
   </w:style>
-  <w:style w:type="character" w:customStyle="1" w:styleId="TitleChar">
-    <w:name w:val="Title Char"/>
-    <w:basedOn w:val="DefaultParagraphFont"/>
-    <w:link w:val="Title"/>
+  <w:style w:type="character" w:customStyle="1" w:styleId="a5">
+    <w:name w:val="標題 字元"/>
+    <w:basedOn w:val="a0"/>
+    <w:link w:val="a4"/>
     <w:uiPriority w:val="10"/>
     <w:rsid w:val="002B5A0E"/>
     <w:rPr>
@@ -3546,9 +3764,9 @@
       <w:szCs w:val="56"/>
     </w:rPr>
   </w:style>
-  <w:style w:type="table" w:styleId="PlainTable5">
+  <w:style w:type="table" w:styleId="5">
     <w:name w:val="Plain Table 5"/>
-    <w:basedOn w:val="TableNormal"/>
+    <w:basedOn w:val="a1"/>
     <w:uiPriority w:val="45"/>
     <w:rsid w:val="009425FA"/>
     <w:pPr>
@@ -3666,10 +3884,10 @@
       </w:tcPr>
     </w:tblStylePr>
   </w:style>
-  <w:style w:type="character" w:customStyle="1" w:styleId="Heading1Char">
-    <w:name w:val="Heading 1 Char"/>
-    <w:basedOn w:val="DefaultParagraphFont"/>
-    <w:link w:val="Heading1"/>
+  <w:style w:type="character" w:customStyle="1" w:styleId="10">
+    <w:name w:val="標題 1 字元"/>
+    <w:basedOn w:val="a0"/>
+    <w:link w:val="1"/>
     <w:uiPriority w:val="9"/>
     <w:rsid w:val="003E13EF"/>
     <w:rPr>
@@ -3679,9 +3897,9 @@
       <w:szCs w:val="32"/>
     </w:rPr>
   </w:style>
-  <w:style w:type="paragraph" w:styleId="ListParagraph">
+  <w:style w:type="paragraph" w:styleId="a6">
     <w:name w:val="List Paragraph"/>
-    <w:basedOn w:val="Normal"/>
+    <w:basedOn w:val="a"/>
     <w:uiPriority w:val="34"/>
     <w:qFormat/>
     <w:rsid w:val="00E168F9"/>
@@ -3690,9 +3908,9 @@
       <w:contextualSpacing/>
     </w:pPr>
   </w:style>
-  <w:style w:type="table" w:styleId="GridTable4">
+  <w:style w:type="table" w:styleId="4">
     <w:name w:val="Grid Table 4"/>
-    <w:basedOn w:val="TableNormal"/>
+    <w:basedOn w:val="a1"/>
     <w:uiPriority w:val="49"/>
     <w:rsid w:val="002A185D"/>
     <w:pPr>
@@ -3766,9 +3984,9 @@
       </w:tcPr>
     </w:tblStylePr>
   </w:style>
-  <w:style w:type="table" w:styleId="GridTable4-Accent1">
+  <w:style w:type="table" w:styleId="4-1">
     <w:name w:val="Grid Table 4 Accent 1"/>
-    <w:basedOn w:val="TableNormal"/>
+    <w:basedOn w:val="a1"/>
     <w:uiPriority w:val="49"/>
     <w:rsid w:val="002A185D"/>
     <w:pPr>
@@ -3842,9 +4060,9 @@
       </w:tcPr>
     </w:tblStylePr>
   </w:style>
-  <w:style w:type="table" w:styleId="GridTable4-Accent3">
+  <w:style w:type="table" w:styleId="4-3">
     <w:name w:val="Grid Table 4 Accent 3"/>
-    <w:basedOn w:val="TableNormal"/>
+    <w:basedOn w:val="a1"/>
     <w:uiPriority w:val="49"/>
     <w:rsid w:val="002A185D"/>
     <w:pPr>

</xml_diff>